<commit_message>
ce some existing tag
</commit_message>
<xml_diff>
--- a/template/template_doc.docx
+++ b/template/template_doc.docx
@@ -144,21 +144,7 @@
                 <w:sz w:val="16"/>
                 <w:szCs w:val="16"/>
               </w:rPr>
-              <w:t>{{</w:t>
-            </w:r>
-            <w:r>
-              <w:rPr>
-                <w:sz w:val="16"/>
-                <w:szCs w:val="16"/>
-              </w:rPr>
-              <w:t xml:space="preserve"> </w:t>
-            </w:r>
-            <w:r>
-              <w:rPr>
-                <w:sz w:val="16"/>
-                <w:szCs w:val="16"/>
-              </w:rPr>
-              <w:t xml:space="preserve">sub_unit </w:t>
+              <w:t xml:space="preserve">{{sub_unit </w:t>
             </w:r>
             <w:r>
               <w:rPr>
@@ -1747,7 +1733,29 @@
                 <w:lang w:eastAsia="en-ID"/>
                 <w14:ligatures w14:val="none"/>
               </w:rPr>
-              <w:t>{{peg_1_nama}}</w:t>
+              <w:t>{{</w:t>
+            </w:r>
+            <w:r>
+              <w:rPr>
+                <w:rFonts w:ascii="Arial" w:eastAsia="Times New Roman" w:hAnsi="Arial" w:cs="Arial"/>
+                <w:kern w:val="0"/>
+                <w:sz w:val="16"/>
+                <w:szCs w:val="16"/>
+                <w:lang w:eastAsia="en-ID"/>
+                <w14:ligatures w14:val="none"/>
+              </w:rPr>
+              <w:t>peg[0]</w:t>
+            </w:r>
+            <w:r>
+              <w:rPr>
+                <w:rFonts w:ascii="Arial" w:eastAsia="Times New Roman" w:hAnsi="Arial" w:cs="Arial"/>
+                <w:kern w:val="0"/>
+                <w:sz w:val="16"/>
+                <w:szCs w:val="16"/>
+                <w:lang w:eastAsia="en-ID"/>
+                <w14:ligatures w14:val="none"/>
+              </w:rPr>
+              <w:t>_nama}}</w:t>
             </w:r>
           </w:p>
         </w:tc>
@@ -1826,7 +1834,29 @@
                 <w:lang w:eastAsia="en-ID"/>
                 <w14:ligatures w14:val="none"/>
               </w:rPr>
-              <w:t>{{peg_1_vol}}</w:t>
+              <w:t>{{</w:t>
+            </w:r>
+            <w:r>
+              <w:rPr>
+                <w:rFonts w:ascii="Arial" w:eastAsia="Times New Roman" w:hAnsi="Arial" w:cs="Arial"/>
+                <w:kern w:val="0"/>
+                <w:sz w:val="16"/>
+                <w:szCs w:val="16"/>
+                <w:lang w:eastAsia="en-ID"/>
+                <w14:ligatures w14:val="none"/>
+              </w:rPr>
+              <w:t>peg[0]</w:t>
+            </w:r>
+            <w:r>
+              <w:rPr>
+                <w:rFonts w:ascii="Arial" w:eastAsia="Times New Roman" w:hAnsi="Arial" w:cs="Arial"/>
+                <w:kern w:val="0"/>
+                <w:sz w:val="16"/>
+                <w:szCs w:val="16"/>
+                <w:lang w:eastAsia="en-ID"/>
+                <w14:ligatures w14:val="none"/>
+              </w:rPr>
+              <w:t>_vol}}</w:t>
             </w:r>
           </w:p>
         </w:tc>
@@ -1916,7 +1946,29 @@
                 <w:lang w:eastAsia="en-ID"/>
                 <w14:ligatures w14:val="none"/>
               </w:rPr>
-              <w:t>{{peg_1_nom}}</w:t>
+              <w:t>{{</w:t>
+            </w:r>
+            <w:r>
+              <w:rPr>
+                <w:rFonts w:ascii="Arial" w:eastAsia="Times New Roman" w:hAnsi="Arial" w:cs="Arial"/>
+                <w:kern w:val="0"/>
+                <w:sz w:val="16"/>
+                <w:szCs w:val="16"/>
+                <w:lang w:eastAsia="en-ID"/>
+                <w14:ligatures w14:val="none"/>
+              </w:rPr>
+              <w:t>peg[0]</w:t>
+            </w:r>
+            <w:r>
+              <w:rPr>
+                <w:rFonts w:ascii="Arial" w:eastAsia="Times New Roman" w:hAnsi="Arial" w:cs="Arial"/>
+                <w:kern w:val="0"/>
+                <w:sz w:val="16"/>
+                <w:szCs w:val="16"/>
+                <w:lang w:eastAsia="en-ID"/>
+                <w14:ligatures w14:val="none"/>
+              </w:rPr>
+              <w:t>_nom}}</w:t>
             </w:r>
             <w:r>
               <w:rPr>
@@ -1966,7 +2018,29 @@
                 <w:lang w:eastAsia="en-ID"/>
                 <w14:ligatures w14:val="none"/>
               </w:rPr>
-              <w:t>{{peg_1_tot}}</w:t>
+              <w:t>{{</w:t>
+            </w:r>
+            <w:r>
+              <w:rPr>
+                <w:rFonts w:ascii="Arial" w:eastAsia="Times New Roman" w:hAnsi="Arial" w:cs="Arial"/>
+                <w:kern w:val="0"/>
+                <w:sz w:val="16"/>
+                <w:szCs w:val="16"/>
+                <w:lang w:eastAsia="en-ID"/>
+                <w14:ligatures w14:val="none"/>
+              </w:rPr>
+              <w:t>peg[0]</w:t>
+            </w:r>
+            <w:r>
+              <w:rPr>
+                <w:rFonts w:ascii="Arial" w:eastAsia="Times New Roman" w:hAnsi="Arial" w:cs="Arial"/>
+                <w:kern w:val="0"/>
+                <w:sz w:val="16"/>
+                <w:szCs w:val="16"/>
+                <w:lang w:eastAsia="en-ID"/>
+                <w14:ligatures w14:val="none"/>
+              </w:rPr>
+              <w:t>_tot}}</w:t>
             </w:r>
             <w:r>
               <w:rPr>
@@ -2381,7 +2455,7 @@
                 <w:lang w:eastAsia="en-ID"/>
                 <w14:ligatures w14:val="none"/>
               </w:rPr>
-              <w:t>{{peg_</w:t>
+              <w:t>{{</w:t>
             </w:r>
             <w:r>
               <w:rPr>
@@ -2392,7 +2466,7 @@
                 <w:lang w:eastAsia="en-ID"/>
                 <w14:ligatures w14:val="none"/>
               </w:rPr>
-              <w:t>2</w:t>
+              <w:t>peg[1]</w:t>
             </w:r>
             <w:r>
               <w:rPr>
@@ -2482,7 +2556,7 @@
                 <w:lang w:eastAsia="en-ID"/>
                 <w14:ligatures w14:val="none"/>
               </w:rPr>
-              <w:t>{{peg_</w:t>
+              <w:t>{{</w:t>
             </w:r>
             <w:r>
               <w:rPr>
@@ -2493,7 +2567,7 @@
                 <w:lang w:eastAsia="en-ID"/>
                 <w14:ligatures w14:val="none"/>
               </w:rPr>
-              <w:t>2</w:t>
+              <w:t>peg[1]</w:t>
             </w:r>
             <w:r>
               <w:rPr>
@@ -2594,7 +2668,7 @@
                 <w:lang w:eastAsia="en-ID"/>
                 <w14:ligatures w14:val="none"/>
               </w:rPr>
-              <w:t>{{peg_</w:t>
+              <w:t>{{</w:t>
             </w:r>
             <w:r>
               <w:rPr>
@@ -2605,7 +2679,7 @@
                 <w:lang w:eastAsia="en-ID"/>
                 <w14:ligatures w14:val="none"/>
               </w:rPr>
-              <w:t>2</w:t>
+              <w:t>peg[1]</w:t>
             </w:r>
             <w:r>
               <w:rPr>
@@ -2666,7 +2740,7 @@
                 <w:lang w:eastAsia="en-ID"/>
                 <w14:ligatures w14:val="none"/>
               </w:rPr>
-              <w:t>{{peg_</w:t>
+              <w:t>{{</w:t>
             </w:r>
             <w:r>
               <w:rPr>
@@ -2677,7 +2751,7 @@
                 <w:lang w:eastAsia="en-ID"/>
                 <w14:ligatures w14:val="none"/>
               </w:rPr>
-              <w:t>2</w:t>
+              <w:t>peg[1]</w:t>
             </w:r>
             <w:r>
               <w:rPr>
@@ -3297,13 +3371,6 @@
                 <w:szCs w:val="16"/>
               </w:rPr>
               <w:br/>
-            </w:r>
-            <w:r>
-              <w:rPr>
-                <w:rFonts w:ascii="Arial" w:hAnsi="Arial" w:cs="Arial"/>
-                <w:sz w:val="16"/>
-                <w:szCs w:val="16"/>
-              </w:rPr>
               <w:t xml:space="preserve">NIP. </w:t>
             </w:r>
             <w:r>
@@ -3355,16 +3422,16 @@
         <w:tblLook w:val="04A0" w:firstRow="1" w:lastRow="0" w:firstColumn="1" w:lastColumn="0" w:noHBand="0" w:noVBand="1"/>
       </w:tblPr>
       <w:tblGrid>
-        <w:gridCol w:w="1748"/>
+        <w:gridCol w:w="1733"/>
         <w:gridCol w:w="254"/>
         <w:gridCol w:w="1236"/>
-        <w:gridCol w:w="242"/>
-        <w:gridCol w:w="736"/>
-        <w:gridCol w:w="564"/>
-        <w:gridCol w:w="1318"/>
+        <w:gridCol w:w="246"/>
+        <w:gridCol w:w="748"/>
+        <w:gridCol w:w="621"/>
+        <w:gridCol w:w="1303"/>
         <w:gridCol w:w="222"/>
-        <w:gridCol w:w="1155"/>
-        <w:gridCol w:w="1319"/>
+        <w:gridCol w:w="1128"/>
+        <w:gridCol w:w="1303"/>
         <w:gridCol w:w="222"/>
       </w:tblGrid>
       <w:tr>
@@ -3969,7 +4036,21 @@
                 <w:sz w:val="14"/>
                 <w:szCs w:val="14"/>
               </w:rPr>
-              <w:t xml:space="preserve">{{peg_1_tot_terbilang}} </w:t>
+              <w:t>{{</w:t>
+            </w:r>
+            <w:r>
+              <w:rPr>
+                <w:sz w:val="14"/>
+                <w:szCs w:val="14"/>
+              </w:rPr>
+              <w:t>peg[0]</w:t>
+            </w:r>
+            <w:r>
+              <w:rPr>
+                <w:sz w:val="14"/>
+                <w:szCs w:val="14"/>
+              </w:rPr>
+              <w:t xml:space="preserve">_tot_terbilang}} </w:t>
             </w:r>
             <w:r>
               <w:rPr>
@@ -4185,7 +4266,21 @@
                 <w:sz w:val="14"/>
                 <w:szCs w:val="14"/>
               </w:rPr>
-              <w:t>{{peg_1_vol}}</w:t>
+              <w:t>{{</w:t>
+            </w:r>
+            <w:r>
+              <w:rPr>
+                <w:sz w:val="14"/>
+                <w:szCs w:val="14"/>
+              </w:rPr>
+              <w:t>peg[0]</w:t>
+            </w:r>
+            <w:r>
+              <w:rPr>
+                <w:sz w:val="14"/>
+                <w:szCs w:val="14"/>
+              </w:rPr>
+              <w:t>_vol}}</w:t>
             </w:r>
             <w:r>
               <w:rPr>
@@ -4234,7 +4329,14 @@
                 <w:sz w:val="14"/>
                 <w:szCs w:val="14"/>
               </w:rPr>
-              <w:t>peg_1_nom</w:t>
+              <w:t>peg[0]</w:t>
+            </w:r>
+            <w:r>
+              <w:rPr>
+                <w:sz w:val="14"/>
+                <w:szCs w:val="14"/>
+              </w:rPr>
+              <w:t>_nom</w:t>
             </w:r>
             <w:r>
               <w:rPr>
@@ -4255,7 +4357,21 @@
                 <w:sz w:val="14"/>
                 <w:szCs w:val="14"/>
               </w:rPr>
-              <w:t>{{peg_1_tot}}</w:t>
+              <w:t>{{</w:t>
+            </w:r>
+            <w:r>
+              <w:rPr>
+                <w:sz w:val="14"/>
+                <w:szCs w:val="14"/>
+              </w:rPr>
+              <w:t>peg[0]</w:t>
+            </w:r>
+            <w:r>
+              <w:rPr>
+                <w:sz w:val="14"/>
+                <w:szCs w:val="14"/>
+              </w:rPr>
+              <w:t>_tot}}</w:t>
             </w:r>
             <w:r>
               <w:rPr>
@@ -4560,7 +4676,21 @@
                 <w:sz w:val="14"/>
                 <w:szCs w:val="14"/>
               </w:rPr>
-              <w:t>{{peg_1_tot}}</w:t>
+              <w:t>{{</w:t>
+            </w:r>
+            <w:r>
+              <w:rPr>
+                <w:sz w:val="14"/>
+                <w:szCs w:val="14"/>
+              </w:rPr>
+              <w:t>peg[0]</w:t>
+            </w:r>
+            <w:r>
+              <w:rPr>
+                <w:sz w:val="14"/>
+                <w:szCs w:val="14"/>
+              </w:rPr>
+              <w:t>_tot}}</w:t>
             </w:r>
           </w:p>
         </w:tc>
@@ -5287,7 +5417,23 @@
                 <w:szCs w:val="14"/>
                 <w:u w:val="single"/>
               </w:rPr>
-              <w:t>{{peg_1_nama}}</w:t>
+              <w:t>{{</w:t>
+            </w:r>
+            <w:r>
+              <w:rPr>
+                <w:sz w:val="14"/>
+                <w:szCs w:val="14"/>
+                <w:u w:val="single"/>
+              </w:rPr>
+              <w:t>peg[0]</w:t>
+            </w:r>
+            <w:r>
+              <w:rPr>
+                <w:sz w:val="14"/>
+                <w:szCs w:val="14"/>
+                <w:u w:val="single"/>
+              </w:rPr>
+              <w:t>_nama}}</w:t>
             </w:r>
             <w:r>
               <w:rPr>
@@ -5302,7 +5448,21 @@
                 <w:sz w:val="14"/>
                 <w:szCs w:val="14"/>
               </w:rPr>
-              <w:t>{{peg_1_nip}}</w:t>
+              <w:t>{{</w:t>
+            </w:r>
+            <w:r>
+              <w:rPr>
+                <w:sz w:val="14"/>
+                <w:szCs w:val="14"/>
+              </w:rPr>
+              <w:t>peg[0]</w:t>
+            </w:r>
+            <w:r>
+              <w:rPr>
+                <w:sz w:val="14"/>
+                <w:szCs w:val="14"/>
+              </w:rPr>
+              <w:t>_nip}}</w:t>
             </w:r>
           </w:p>
         </w:tc>
@@ -5346,16 +5506,16 @@
         <w:tblLook w:val="04A0" w:firstRow="1" w:lastRow="0" w:firstColumn="1" w:lastColumn="0" w:noHBand="0" w:noVBand="1"/>
       </w:tblPr>
       <w:tblGrid>
-        <w:gridCol w:w="1748"/>
+        <w:gridCol w:w="1733"/>
         <w:gridCol w:w="254"/>
         <w:gridCol w:w="1236"/>
-        <w:gridCol w:w="242"/>
-        <w:gridCol w:w="736"/>
-        <w:gridCol w:w="564"/>
-        <w:gridCol w:w="1318"/>
+        <w:gridCol w:w="246"/>
+        <w:gridCol w:w="748"/>
+        <w:gridCol w:w="621"/>
+        <w:gridCol w:w="1303"/>
         <w:gridCol w:w="222"/>
-        <w:gridCol w:w="1155"/>
-        <w:gridCol w:w="1319"/>
+        <w:gridCol w:w="1128"/>
+        <w:gridCol w:w="1303"/>
         <w:gridCol w:w="222"/>
       </w:tblGrid>
       <w:tr>
@@ -5952,7 +6112,21 @@
                 <w:sz w:val="14"/>
                 <w:szCs w:val="14"/>
               </w:rPr>
-              <w:t>/// {{peg_1_tot_terbilang}} ///</w:t>
+              <w:t>/// {{</w:t>
+            </w:r>
+            <w:r>
+              <w:rPr>
+                <w:sz w:val="14"/>
+                <w:szCs w:val="14"/>
+              </w:rPr>
+              <w:t>peg[0]</w:t>
+            </w:r>
+            <w:r>
+              <w:rPr>
+                <w:sz w:val="14"/>
+                <w:szCs w:val="14"/>
+              </w:rPr>
+              <w:t>_tot_terbilang}} ///</w:t>
             </w:r>
           </w:p>
         </w:tc>
@@ -6161,7 +6335,21 @@
                 <w:sz w:val="14"/>
                 <w:szCs w:val="14"/>
               </w:rPr>
-              <w:t>{{peg_1_vol}}</w:t>
+              <w:t>{{</w:t>
+            </w:r>
+            <w:r>
+              <w:rPr>
+                <w:sz w:val="14"/>
+                <w:szCs w:val="14"/>
+              </w:rPr>
+              <w:t>peg[0]</w:t>
+            </w:r>
+            <w:r>
+              <w:rPr>
+                <w:sz w:val="14"/>
+                <w:szCs w:val="14"/>
+              </w:rPr>
+              <w:t>_vol}}</w:t>
             </w:r>
             <w:r>
               <w:rPr>
@@ -6203,7 +6391,21 @@
                 <w:sz w:val="14"/>
                 <w:szCs w:val="14"/>
               </w:rPr>
-              <w:t>{{peg_1_nom}}</w:t>
+              <w:t>{{</w:t>
+            </w:r>
+            <w:r>
+              <w:rPr>
+                <w:sz w:val="14"/>
+                <w:szCs w:val="14"/>
+              </w:rPr>
+              <w:t>peg[0]</w:t>
+            </w:r>
+            <w:r>
+              <w:rPr>
+                <w:sz w:val="14"/>
+                <w:szCs w:val="14"/>
+              </w:rPr>
+              <w:t>_nom}}</w:t>
             </w:r>
             <w:r>
               <w:rPr>
@@ -6217,7 +6419,21 @@
                 <w:sz w:val="14"/>
                 <w:szCs w:val="14"/>
               </w:rPr>
-              <w:t>{{peg_1_tot}}</w:t>
+              <w:t>{{</w:t>
+            </w:r>
+            <w:r>
+              <w:rPr>
+                <w:sz w:val="14"/>
+                <w:szCs w:val="14"/>
+              </w:rPr>
+              <w:t>peg[0]</w:t>
+            </w:r>
+            <w:r>
+              <w:rPr>
+                <w:sz w:val="14"/>
+                <w:szCs w:val="14"/>
+              </w:rPr>
+              <w:t>_tot}}</w:t>
             </w:r>
             <w:r>
               <w:rPr>
@@ -6522,7 +6738,21 @@
                 <w:sz w:val="14"/>
                 <w:szCs w:val="14"/>
               </w:rPr>
-              <w:t>{{peg_1_tot}}</w:t>
+              <w:t>{{</w:t>
+            </w:r>
+            <w:r>
+              <w:rPr>
+                <w:sz w:val="14"/>
+                <w:szCs w:val="14"/>
+              </w:rPr>
+              <w:t>peg[0]</w:t>
+            </w:r>
+            <w:r>
+              <w:rPr>
+                <w:sz w:val="14"/>
+                <w:szCs w:val="14"/>
+              </w:rPr>
+              <w:t>_tot}}</w:t>
             </w:r>
           </w:p>
         </w:tc>
@@ -7249,7 +7479,23 @@
                 <w:szCs w:val="14"/>
                 <w:u w:val="single"/>
               </w:rPr>
-              <w:t>{{peg_1_nama}}</w:t>
+              <w:t>{{</w:t>
+            </w:r>
+            <w:r>
+              <w:rPr>
+                <w:sz w:val="14"/>
+                <w:szCs w:val="14"/>
+                <w:u w:val="single"/>
+              </w:rPr>
+              <w:t>peg[0]</w:t>
+            </w:r>
+            <w:r>
+              <w:rPr>
+                <w:sz w:val="14"/>
+                <w:szCs w:val="14"/>
+                <w:u w:val="single"/>
+              </w:rPr>
+              <w:t>_nama}}</w:t>
             </w:r>
             <w:r>
               <w:rPr>
@@ -7257,7 +7503,21 @@
                 <w:szCs w:val="14"/>
               </w:rPr>
               <w:br/>
-              <w:t>NIP. {{peg_1_nip}}</w:t>
+              <w:t>NIP. {{</w:t>
+            </w:r>
+            <w:r>
+              <w:rPr>
+                <w:sz w:val="14"/>
+                <w:szCs w:val="14"/>
+              </w:rPr>
+              <w:t>peg[0]</w:t>
+            </w:r>
+            <w:r>
+              <w:rPr>
+                <w:sz w:val="14"/>
+                <w:szCs w:val="14"/>
+              </w:rPr>
+              <w:t>_nip}}</w:t>
             </w:r>
           </w:p>
         </w:tc>
@@ -7920,21 +8180,7 @@
                 <w:sz w:val="14"/>
                 <w:szCs w:val="14"/>
               </w:rPr>
-              <w:t>/// {{</w:t>
-            </w:r>
-            <w:r>
-              <w:rPr>
-                <w:sz w:val="14"/>
-                <w:szCs w:val="14"/>
-              </w:rPr>
-              <w:t>trans</w:t>
-            </w:r>
-            <w:r>
-              <w:rPr>
-                <w:sz w:val="14"/>
-                <w:szCs w:val="14"/>
-              </w:rPr>
-              <w:t>_tot_terbilang}} ///</w:t>
+              <w:t>/// {{trans_tot_terbilang}} ///</w:t>
             </w:r>
           </w:p>
         </w:tc>
@@ -8157,21 +8403,7 @@
                 <w:sz w:val="14"/>
                 <w:szCs w:val="14"/>
               </w:rPr>
-              <w:t>{{</w:t>
-            </w:r>
-            <w:r>
-              <w:rPr>
-                <w:sz w:val="14"/>
-                <w:szCs w:val="14"/>
-              </w:rPr>
-              <w:t>trans</w:t>
-            </w:r>
-            <w:r>
-              <w:rPr>
-                <w:sz w:val="14"/>
-                <w:szCs w:val="14"/>
-              </w:rPr>
-              <w:t>_vol}}</w:t>
+              <w:t>{{trans_vol}}</w:t>
             </w:r>
             <w:r>
               <w:rPr>
@@ -8199,21 +8431,7 @@
                 <w:sz w:val="14"/>
                 <w:szCs w:val="14"/>
               </w:rPr>
-              <w:t>{{</w:t>
-            </w:r>
-            <w:r>
-              <w:rPr>
-                <w:sz w:val="14"/>
-                <w:szCs w:val="14"/>
-              </w:rPr>
-              <w:t>trans</w:t>
-            </w:r>
-            <w:r>
-              <w:rPr>
-                <w:sz w:val="14"/>
-                <w:szCs w:val="14"/>
-              </w:rPr>
-              <w:t>_nom}}</w:t>
+              <w:t>{{trans_nom}}</w:t>
             </w:r>
             <w:r>
               <w:rPr>
@@ -8227,21 +8445,7 @@
                 <w:sz w:val="14"/>
                 <w:szCs w:val="14"/>
               </w:rPr>
-              <w:t>{{</w:t>
-            </w:r>
-            <w:r>
-              <w:rPr>
-                <w:sz w:val="14"/>
-                <w:szCs w:val="14"/>
-              </w:rPr>
-              <w:t>trans</w:t>
-            </w:r>
-            <w:r>
-              <w:rPr>
-                <w:sz w:val="14"/>
-                <w:szCs w:val="14"/>
-              </w:rPr>
-              <w:t>_tot}}</w:t>
+              <w:t>{{trans_tot}}</w:t>
             </w:r>
             <w:r>
               <w:rPr>
@@ -8546,21 +8750,7 @@
                 <w:sz w:val="14"/>
                 <w:szCs w:val="14"/>
               </w:rPr>
-              <w:t>{{</w:t>
-            </w:r>
-            <w:r>
-              <w:rPr>
-                <w:sz w:val="14"/>
-                <w:szCs w:val="14"/>
-              </w:rPr>
-              <w:t>trans_</w:t>
-            </w:r>
-            <w:r>
-              <w:rPr>
-                <w:sz w:val="14"/>
-                <w:szCs w:val="14"/>
-              </w:rPr>
-              <w:t>tot}}</w:t>
+              <w:t>{{trans_tot}}</w:t>
             </w:r>
           </w:p>
         </w:tc>
@@ -9287,7 +9477,23 @@
                 <w:szCs w:val="14"/>
                 <w:u w:val="single"/>
               </w:rPr>
-              <w:t>{{peg_1_nama}}</w:t>
+              <w:t>{{</w:t>
+            </w:r>
+            <w:r>
+              <w:rPr>
+                <w:sz w:val="14"/>
+                <w:szCs w:val="14"/>
+                <w:u w:val="single"/>
+              </w:rPr>
+              <w:t>peg[0]</w:t>
+            </w:r>
+            <w:r>
+              <w:rPr>
+                <w:sz w:val="14"/>
+                <w:szCs w:val="14"/>
+                <w:u w:val="single"/>
+              </w:rPr>
+              <w:t>_nama}}</w:t>
             </w:r>
             <w:r>
               <w:rPr>
@@ -9295,7 +9501,21 @@
                 <w:szCs w:val="14"/>
               </w:rPr>
               <w:br/>
-              <w:t>NIP. {{peg_1_nip}}</w:t>
+              <w:t>NIP. {{</w:t>
+            </w:r>
+            <w:r>
+              <w:rPr>
+                <w:sz w:val="14"/>
+                <w:szCs w:val="14"/>
+              </w:rPr>
+              <w:t>peg[0]</w:t>
+            </w:r>
+            <w:r>
+              <w:rPr>
+                <w:sz w:val="14"/>
+                <w:szCs w:val="14"/>
+              </w:rPr>
+              <w:t>_nip}}</w:t>
             </w:r>
           </w:p>
         </w:tc>
@@ -11239,7 +11459,23 @@
                 <w:szCs w:val="14"/>
                 <w:u w:val="single"/>
               </w:rPr>
-              <w:t>{{peg_1_nama}}</w:t>
+              <w:t>{{</w:t>
+            </w:r>
+            <w:r>
+              <w:rPr>
+                <w:sz w:val="14"/>
+                <w:szCs w:val="14"/>
+                <w:u w:val="single"/>
+              </w:rPr>
+              <w:t>peg[0]</w:t>
+            </w:r>
+            <w:r>
+              <w:rPr>
+                <w:sz w:val="14"/>
+                <w:szCs w:val="14"/>
+                <w:u w:val="single"/>
+              </w:rPr>
+              <w:t>_nama}}</w:t>
             </w:r>
             <w:r>
               <w:rPr>
@@ -11247,7 +11483,21 @@
                 <w:szCs w:val="14"/>
               </w:rPr>
               <w:br/>
-              <w:t>NIP. {{peg_1_nip}}</w:t>
+              <w:t>NIP. {{</w:t>
+            </w:r>
+            <w:r>
+              <w:rPr>
+                <w:sz w:val="14"/>
+                <w:szCs w:val="14"/>
+              </w:rPr>
+              <w:t>peg[0]</w:t>
+            </w:r>
+            <w:r>
+              <w:rPr>
+                <w:sz w:val="14"/>
+                <w:szCs w:val="14"/>
+              </w:rPr>
+              <w:t>_nip}}</w:t>
             </w:r>
           </w:p>
         </w:tc>
@@ -11303,16 +11553,16 @@
         <w:tblLook w:val="04A0" w:firstRow="1" w:lastRow="0" w:firstColumn="1" w:lastColumn="0" w:noHBand="0" w:noVBand="1"/>
       </w:tblPr>
       <w:tblGrid>
-        <w:gridCol w:w="1748"/>
+        <w:gridCol w:w="1733"/>
         <w:gridCol w:w="254"/>
         <w:gridCol w:w="1236"/>
-        <w:gridCol w:w="242"/>
-        <w:gridCol w:w="736"/>
-        <w:gridCol w:w="564"/>
-        <w:gridCol w:w="1318"/>
+        <w:gridCol w:w="246"/>
+        <w:gridCol w:w="748"/>
+        <w:gridCol w:w="621"/>
+        <w:gridCol w:w="1303"/>
         <w:gridCol w:w="222"/>
-        <w:gridCol w:w="1155"/>
-        <w:gridCol w:w="1319"/>
+        <w:gridCol w:w="1128"/>
+        <w:gridCol w:w="1303"/>
         <w:gridCol w:w="222"/>
       </w:tblGrid>
       <w:tr>
@@ -11910,14 +12160,14 @@
                 <w:sz w:val="14"/>
                 <w:szCs w:val="14"/>
               </w:rPr>
-              <w:t>/// {{peg_</w:t>
-            </w:r>
-            <w:r>
-              <w:rPr>
-                <w:sz w:val="14"/>
-                <w:szCs w:val="14"/>
-              </w:rPr>
-              <w:t>2</w:t>
+              <w:t>/// {{</w:t>
+            </w:r>
+            <w:r>
+              <w:rPr>
+                <w:sz w:val="14"/>
+                <w:szCs w:val="14"/>
+              </w:rPr>
+              <w:t>peg[1]</w:t>
             </w:r>
             <w:r>
               <w:rPr>
@@ -12133,14 +12383,14 @@
                 <w:sz w:val="14"/>
                 <w:szCs w:val="14"/>
               </w:rPr>
-              <w:t>{{peg_</w:t>
-            </w:r>
-            <w:r>
-              <w:rPr>
-                <w:sz w:val="14"/>
-                <w:szCs w:val="14"/>
-              </w:rPr>
-              <w:t>2</w:t>
+              <w:t>{{</w:t>
+            </w:r>
+            <w:r>
+              <w:rPr>
+                <w:sz w:val="14"/>
+                <w:szCs w:val="14"/>
+              </w:rPr>
+              <w:t>peg[1]</w:t>
             </w:r>
             <w:r>
               <w:rPr>
@@ -12189,14 +12439,14 @@
                 <w:sz w:val="14"/>
                 <w:szCs w:val="14"/>
               </w:rPr>
-              <w:t>{{peg_</w:t>
-            </w:r>
-            <w:r>
-              <w:rPr>
-                <w:sz w:val="14"/>
-                <w:szCs w:val="14"/>
-              </w:rPr>
-              <w:t>2</w:t>
+              <w:t>{{</w:t>
+            </w:r>
+            <w:r>
+              <w:rPr>
+                <w:sz w:val="14"/>
+                <w:szCs w:val="14"/>
+              </w:rPr>
+              <w:t>peg[1]</w:t>
             </w:r>
             <w:r>
               <w:rPr>
@@ -12217,14 +12467,14 @@
                 <w:sz w:val="14"/>
                 <w:szCs w:val="14"/>
               </w:rPr>
-              <w:t>{{peg_</w:t>
-            </w:r>
-            <w:r>
-              <w:rPr>
-                <w:sz w:val="14"/>
-                <w:szCs w:val="14"/>
-              </w:rPr>
-              <w:t>2</w:t>
+              <w:t>{{</w:t>
+            </w:r>
+            <w:r>
+              <w:rPr>
+                <w:sz w:val="14"/>
+                <w:szCs w:val="14"/>
+              </w:rPr>
+              <w:t>peg[1]</w:t>
             </w:r>
             <w:r>
               <w:rPr>
@@ -12536,14 +12786,14 @@
                 <w:sz w:val="14"/>
                 <w:szCs w:val="14"/>
               </w:rPr>
-              <w:t>{{peg_</w:t>
-            </w:r>
-            <w:r>
-              <w:rPr>
-                <w:sz w:val="14"/>
-                <w:szCs w:val="14"/>
-              </w:rPr>
-              <w:t>2</w:t>
+              <w:t>{{</w:t>
+            </w:r>
+            <w:r>
+              <w:rPr>
+                <w:sz w:val="14"/>
+                <w:szCs w:val="14"/>
+              </w:rPr>
+              <w:t>peg[1]</w:t>
             </w:r>
             <w:r>
               <w:rPr>
@@ -13277,7 +13527,7 @@
                 <w:szCs w:val="14"/>
                 <w:u w:val="single"/>
               </w:rPr>
-              <w:t>{{peg_</w:t>
+              <w:t>{{</w:t>
             </w:r>
             <w:r>
               <w:rPr>
@@ -13285,7 +13535,7 @@
                 <w:szCs w:val="14"/>
                 <w:u w:val="single"/>
               </w:rPr>
-              <w:t>2</w:t>
+              <w:t>peg[1]</w:t>
             </w:r>
             <w:r>
               <w:rPr>
@@ -13301,14 +13551,14 @@
                 <w:szCs w:val="14"/>
               </w:rPr>
               <w:br/>
-              <w:t>NIP. {{peg_</w:t>
-            </w:r>
-            <w:r>
-              <w:rPr>
-                <w:sz w:val="14"/>
-                <w:szCs w:val="14"/>
-              </w:rPr>
-              <w:t>2</w:t>
+              <w:t>NIP. {{</w:t>
+            </w:r>
+            <w:r>
+              <w:rPr>
+                <w:sz w:val="14"/>
+                <w:szCs w:val="14"/>
+              </w:rPr>
+              <w:t>peg[1]</w:t>
             </w:r>
             <w:r>
               <w:rPr>
@@ -13359,16 +13609,16 @@
         <w:tblLook w:val="04A0" w:firstRow="1" w:lastRow="0" w:firstColumn="1" w:lastColumn="0" w:noHBand="0" w:noVBand="1"/>
       </w:tblPr>
       <w:tblGrid>
-        <w:gridCol w:w="1748"/>
+        <w:gridCol w:w="1733"/>
         <w:gridCol w:w="254"/>
         <w:gridCol w:w="1236"/>
-        <w:gridCol w:w="242"/>
-        <w:gridCol w:w="736"/>
-        <w:gridCol w:w="564"/>
-        <w:gridCol w:w="1318"/>
+        <w:gridCol w:w="246"/>
+        <w:gridCol w:w="748"/>
+        <w:gridCol w:w="621"/>
+        <w:gridCol w:w="1303"/>
         <w:gridCol w:w="222"/>
-        <w:gridCol w:w="1155"/>
-        <w:gridCol w:w="1319"/>
+        <w:gridCol w:w="1128"/>
+        <w:gridCol w:w="1303"/>
         <w:gridCol w:w="222"/>
       </w:tblGrid>
       <w:tr>
@@ -13965,7 +14215,21 @@
                 <w:sz w:val="14"/>
                 <w:szCs w:val="14"/>
               </w:rPr>
-              <w:t>/// {{peg_2_tot_terbilang}} ///</w:t>
+              <w:t>/// {{</w:t>
+            </w:r>
+            <w:r>
+              <w:rPr>
+                <w:sz w:val="14"/>
+                <w:szCs w:val="14"/>
+              </w:rPr>
+              <w:t>peg[1]</w:t>
+            </w:r>
+            <w:r>
+              <w:rPr>
+                <w:sz w:val="14"/>
+                <w:szCs w:val="14"/>
+              </w:rPr>
+              <w:t>_tot_terbilang}} ///</w:t>
             </w:r>
           </w:p>
         </w:tc>
@@ -14174,7 +14438,21 @@
                 <w:sz w:val="14"/>
                 <w:szCs w:val="14"/>
               </w:rPr>
-              <w:t>{{peg_2_vol}}</w:t>
+              <w:t>{{</w:t>
+            </w:r>
+            <w:r>
+              <w:rPr>
+                <w:sz w:val="14"/>
+                <w:szCs w:val="14"/>
+              </w:rPr>
+              <w:t>peg[1]</w:t>
+            </w:r>
+            <w:r>
+              <w:rPr>
+                <w:sz w:val="14"/>
+                <w:szCs w:val="14"/>
+              </w:rPr>
+              <w:t>_vol}}</w:t>
             </w:r>
             <w:r>
               <w:rPr>
@@ -14216,7 +14494,21 @@
                 <w:sz w:val="14"/>
                 <w:szCs w:val="14"/>
               </w:rPr>
-              <w:t>{{peg_2_nom}}</w:t>
+              <w:t>{{</w:t>
+            </w:r>
+            <w:r>
+              <w:rPr>
+                <w:sz w:val="14"/>
+                <w:szCs w:val="14"/>
+              </w:rPr>
+              <w:t>peg[1]</w:t>
+            </w:r>
+            <w:r>
+              <w:rPr>
+                <w:sz w:val="14"/>
+                <w:szCs w:val="14"/>
+              </w:rPr>
+              <w:t>_nom}}</w:t>
             </w:r>
             <w:r>
               <w:rPr>
@@ -14230,7 +14522,21 @@
                 <w:sz w:val="14"/>
                 <w:szCs w:val="14"/>
               </w:rPr>
-              <w:t>{{peg_2_tot}}</w:t>
+              <w:t>{{</w:t>
+            </w:r>
+            <w:r>
+              <w:rPr>
+                <w:sz w:val="14"/>
+                <w:szCs w:val="14"/>
+              </w:rPr>
+              <w:t>peg[1]</w:t>
+            </w:r>
+            <w:r>
+              <w:rPr>
+                <w:sz w:val="14"/>
+                <w:szCs w:val="14"/>
+              </w:rPr>
+              <w:t>_tot}}</w:t>
             </w:r>
             <w:r>
               <w:rPr>
@@ -14535,7 +14841,21 @@
                 <w:sz w:val="14"/>
                 <w:szCs w:val="14"/>
               </w:rPr>
-              <w:t>{{peg_2_tot}}</w:t>
+              <w:t>{{</w:t>
+            </w:r>
+            <w:r>
+              <w:rPr>
+                <w:sz w:val="14"/>
+                <w:szCs w:val="14"/>
+              </w:rPr>
+              <w:t>peg[1]</w:t>
+            </w:r>
+            <w:r>
+              <w:rPr>
+                <w:sz w:val="14"/>
+                <w:szCs w:val="14"/>
+              </w:rPr>
+              <w:t>_tot}}</w:t>
             </w:r>
           </w:p>
         </w:tc>
@@ -15262,7 +15582,23 @@
                 <w:szCs w:val="14"/>
                 <w:u w:val="single"/>
               </w:rPr>
-              <w:t>{{peg_2_nama}}</w:t>
+              <w:t>{{</w:t>
+            </w:r>
+            <w:r>
+              <w:rPr>
+                <w:sz w:val="14"/>
+                <w:szCs w:val="14"/>
+                <w:u w:val="single"/>
+              </w:rPr>
+              <w:t>peg[1]</w:t>
+            </w:r>
+            <w:r>
+              <w:rPr>
+                <w:sz w:val="14"/>
+                <w:szCs w:val="14"/>
+                <w:u w:val="single"/>
+              </w:rPr>
+              <w:t>_nama}}</w:t>
             </w:r>
             <w:r>
               <w:rPr>
@@ -15270,7 +15606,21 @@
                 <w:szCs w:val="14"/>
               </w:rPr>
               <w:br/>
-              <w:t>NIP. {{peg_2_nip}}</w:t>
+              <w:t>NIP. {{</w:t>
+            </w:r>
+            <w:r>
+              <w:rPr>
+                <w:sz w:val="14"/>
+                <w:szCs w:val="14"/>
+              </w:rPr>
+              <w:t>peg[1]</w:t>
+            </w:r>
+            <w:r>
+              <w:rPr>
+                <w:sz w:val="14"/>
+                <w:szCs w:val="14"/>
+              </w:rPr>
+              <w:t>_nip}}</w:t>
             </w:r>
           </w:p>
         </w:tc>

</xml_diff>

<commit_message>
changing "_" with "." in tags
</commit_message>
<xml_diff>
--- a/template/template_doc.docx
+++ b/template/template_doc.docx
@@ -144,28 +144,70 @@
                 <w:sz w:val="16"/>
                 <w:szCs w:val="16"/>
               </w:rPr>
-              <w:t xml:space="preserve">{{sub_unit </w:t>
-            </w:r>
-            <w:r>
-              <w:rPr>
-                <w:sz w:val="16"/>
-                <w:szCs w:val="16"/>
-              </w:rPr>
-              <w:t>_nama</w:t>
-            </w:r>
-            <w:r>
-              <w:rPr>
-                <w:sz w:val="16"/>
-                <w:szCs w:val="16"/>
-              </w:rPr>
-              <w:t>}} ({{sub_unit</w:t>
-            </w:r>
-            <w:r>
-              <w:rPr>
-                <w:sz w:val="16"/>
-                <w:szCs w:val="16"/>
-              </w:rPr>
-              <w:t>_kode</w:t>
+              <w:t>{{sub</w:t>
+            </w:r>
+            <w:r>
+              <w:rPr>
+                <w:sz w:val="16"/>
+                <w:szCs w:val="16"/>
+              </w:rPr>
+              <w:t>.</w:t>
+            </w:r>
+            <w:r>
+              <w:rPr>
+                <w:sz w:val="16"/>
+                <w:szCs w:val="16"/>
+              </w:rPr>
+              <w:t xml:space="preserve">unit </w:t>
+            </w:r>
+            <w:r>
+              <w:rPr>
+                <w:sz w:val="16"/>
+                <w:szCs w:val="16"/>
+              </w:rPr>
+              <w:t>.</w:t>
+            </w:r>
+            <w:r>
+              <w:rPr>
+                <w:sz w:val="16"/>
+                <w:szCs w:val="16"/>
+              </w:rPr>
+              <w:t>nama</w:t>
+            </w:r>
+            <w:r>
+              <w:rPr>
+                <w:sz w:val="16"/>
+                <w:szCs w:val="16"/>
+              </w:rPr>
+              <w:t>}} ({{sub</w:t>
+            </w:r>
+            <w:r>
+              <w:rPr>
+                <w:sz w:val="16"/>
+                <w:szCs w:val="16"/>
+              </w:rPr>
+              <w:t>.</w:t>
+            </w:r>
+            <w:r>
+              <w:rPr>
+                <w:sz w:val="16"/>
+                <w:szCs w:val="16"/>
+              </w:rPr>
+              <w:t>unit</w:t>
+            </w:r>
+            <w:r>
+              <w:rPr>
+                <w:sz w:val="16"/>
+                <w:szCs w:val="16"/>
+              </w:rPr>
+              <w:t>.</w:t>
+            </w:r>
+            <w:r>
+              <w:rPr>
+                <w:sz w:val="16"/>
+                <w:szCs w:val="16"/>
+              </w:rPr>
+              <w:t>kode</w:t>
             </w:r>
             <w:r>
               <w:rPr>
@@ -245,7 +287,21 @@
                 <w:sz w:val="16"/>
                 <w:szCs w:val="16"/>
               </w:rPr>
-              <w:t xml:space="preserve">{{tujuan_perjalanan}} </w:t>
+              <w:t>{{tujuan</w:t>
+            </w:r>
+            <w:r>
+              <w:rPr>
+                <w:sz w:val="16"/>
+                <w:szCs w:val="16"/>
+              </w:rPr>
+              <w:t>.</w:t>
+            </w:r>
+            <w:r>
+              <w:rPr>
+                <w:sz w:val="16"/>
+                <w:szCs w:val="16"/>
+              </w:rPr>
+              <w:t xml:space="preserve">perjalanan}} </w:t>
             </w:r>
             <w:r>
               <w:rPr>
@@ -287,7 +343,35 @@
                 <w:sz w:val="16"/>
                 <w:szCs w:val="16"/>
               </w:rPr>
-              <w:t>{{tgl_mulai}}-{{tgl_selesai}}</w:t>
+              <w:t>{{tgl</w:t>
+            </w:r>
+            <w:r>
+              <w:rPr>
+                <w:sz w:val="16"/>
+                <w:szCs w:val="16"/>
+              </w:rPr>
+              <w:t>.</w:t>
+            </w:r>
+            <w:r>
+              <w:rPr>
+                <w:sz w:val="16"/>
+                <w:szCs w:val="16"/>
+              </w:rPr>
+              <w:t>mulai}}-{{tgl</w:t>
+            </w:r>
+            <w:r>
+              <w:rPr>
+                <w:sz w:val="16"/>
+                <w:szCs w:val="16"/>
+              </w:rPr>
+              <w:t>.</w:t>
+            </w:r>
+            <w:r>
+              <w:rPr>
+                <w:sz w:val="16"/>
+                <w:szCs w:val="16"/>
+              </w:rPr>
+              <w:t>selesai}}</w:t>
             </w:r>
           </w:p>
         </w:tc>
@@ -501,7 +585,14 @@
                 <w:sz w:val="16"/>
                 <w:szCs w:val="16"/>
               </w:rPr>
-              <w:t>_nama</w:t>
+              <w:t>.</w:t>
+            </w:r>
+            <w:r>
+              <w:rPr>
+                <w:sz w:val="16"/>
+                <w:szCs w:val="16"/>
+              </w:rPr>
+              <w:t>nama</w:t>
             </w:r>
             <w:r>
               <w:rPr>
@@ -536,7 +627,14 @@
                 <w:sz w:val="16"/>
                 <w:szCs w:val="16"/>
               </w:rPr>
-              <w:t>_kode</w:t>
+              <w:t>.</w:t>
+            </w:r>
+            <w:r>
+              <w:rPr>
+                <w:sz w:val="16"/>
+                <w:szCs w:val="16"/>
+              </w:rPr>
+              <w:t>kode</w:t>
             </w:r>
             <w:r>
               <w:rPr>
@@ -676,14 +774,35 @@
                 <w:sz w:val="16"/>
                 <w:szCs w:val="16"/>
               </w:rPr>
-              <w:t>{{sub_keg</w:t>
-            </w:r>
-            <w:r>
-              <w:rPr>
-                <w:sz w:val="16"/>
-                <w:szCs w:val="16"/>
-              </w:rPr>
-              <w:t>_nama</w:t>
+              <w:t>{{sub</w:t>
+            </w:r>
+            <w:r>
+              <w:rPr>
+                <w:sz w:val="16"/>
+                <w:szCs w:val="16"/>
+              </w:rPr>
+              <w:t>.</w:t>
+            </w:r>
+            <w:r>
+              <w:rPr>
+                <w:sz w:val="16"/>
+                <w:szCs w:val="16"/>
+              </w:rPr>
+              <w:t>keg</w:t>
+            </w:r>
+            <w:r>
+              <w:rPr>
+                <w:sz w:val="16"/>
+                <w:szCs w:val="16"/>
+              </w:rPr>
+              <w:t>.</w:t>
+            </w:r>
+            <w:r>
+              <w:rPr>
+                <w:sz w:val="16"/>
+                <w:szCs w:val="16"/>
+              </w:rPr>
+              <w:t>nama</w:t>
             </w:r>
             <w:r>
               <w:rPr>
@@ -704,14 +823,35 @@
                 <w:sz w:val="16"/>
                 <w:szCs w:val="16"/>
               </w:rPr>
-              <w:t>{{sub_keg</w:t>
-            </w:r>
-            <w:r>
-              <w:rPr>
-                <w:sz w:val="16"/>
-                <w:szCs w:val="16"/>
-              </w:rPr>
-              <w:t>_kode</w:t>
+              <w:t>{{sub</w:t>
+            </w:r>
+            <w:r>
+              <w:rPr>
+                <w:sz w:val="16"/>
+                <w:szCs w:val="16"/>
+              </w:rPr>
+              <w:t>.</w:t>
+            </w:r>
+            <w:r>
+              <w:rPr>
+                <w:sz w:val="16"/>
+                <w:szCs w:val="16"/>
+              </w:rPr>
+              <w:t>keg</w:t>
+            </w:r>
+            <w:r>
+              <w:rPr>
+                <w:sz w:val="16"/>
+                <w:szCs w:val="16"/>
+              </w:rPr>
+              <w:t>.</w:t>
+            </w:r>
+            <w:r>
+              <w:rPr>
+                <w:sz w:val="16"/>
+                <w:szCs w:val="16"/>
+              </w:rPr>
+              <w:t>kode</w:t>
             </w:r>
             <w:r>
               <w:rPr>
@@ -924,7 +1064,35 @@
                 <w:sz w:val="16"/>
                 <w:szCs w:val="16"/>
               </w:rPr>
-              <w:t>{{tgl_mulai}}-{{tgl_selesai}}</w:t>
+              <w:t>{{tgl</w:t>
+            </w:r>
+            <w:r>
+              <w:rPr>
+                <w:sz w:val="16"/>
+                <w:szCs w:val="16"/>
+              </w:rPr>
+              <w:t>.</w:t>
+            </w:r>
+            <w:r>
+              <w:rPr>
+                <w:sz w:val="16"/>
+                <w:szCs w:val="16"/>
+              </w:rPr>
+              <w:t>mulai}}-{{tgl</w:t>
+            </w:r>
+            <w:r>
+              <w:rPr>
+                <w:sz w:val="16"/>
+                <w:szCs w:val="16"/>
+              </w:rPr>
+              <w:t>.</w:t>
+            </w:r>
+            <w:r>
+              <w:rPr>
+                <w:sz w:val="16"/>
+                <w:szCs w:val="16"/>
+              </w:rPr>
+              <w:t>selesai}}</w:t>
             </w:r>
           </w:p>
         </w:tc>
@@ -1755,7 +1923,18 @@
                 <w:lang w:eastAsia="en-ID"/>
                 <w14:ligatures w14:val="none"/>
               </w:rPr>
-              <w:t>_nama}}</w:t>
+              <w:t>.</w:t>
+            </w:r>
+            <w:r>
+              <w:rPr>
+                <w:rFonts w:ascii="Arial" w:eastAsia="Times New Roman" w:hAnsi="Arial" w:cs="Arial"/>
+                <w:kern w:val="0"/>
+                <w:sz w:val="16"/>
+                <w:szCs w:val="16"/>
+                <w:lang w:eastAsia="en-ID"/>
+                <w14:ligatures w14:val="none"/>
+              </w:rPr>
+              <w:t>nama}}</w:t>
             </w:r>
           </w:p>
         </w:tc>
@@ -1856,7 +2035,18 @@
                 <w:lang w:eastAsia="en-ID"/>
                 <w14:ligatures w14:val="none"/>
               </w:rPr>
-              <w:t>_vol}}</w:t>
+              <w:t>.</w:t>
+            </w:r>
+            <w:r>
+              <w:rPr>
+                <w:rFonts w:ascii="Arial" w:eastAsia="Times New Roman" w:hAnsi="Arial" w:cs="Arial"/>
+                <w:kern w:val="0"/>
+                <w:sz w:val="16"/>
+                <w:szCs w:val="16"/>
+                <w:lang w:eastAsia="en-ID"/>
+                <w14:ligatures w14:val="none"/>
+              </w:rPr>
+              <w:t>vol}}</w:t>
             </w:r>
           </w:p>
         </w:tc>
@@ -1968,7 +2158,18 @@
                 <w:lang w:eastAsia="en-ID"/>
                 <w14:ligatures w14:val="none"/>
               </w:rPr>
-              <w:t>_nom}}</w:t>
+              <w:t>.</w:t>
+            </w:r>
+            <w:r>
+              <w:rPr>
+                <w:rFonts w:ascii="Arial" w:eastAsia="Times New Roman" w:hAnsi="Arial" w:cs="Arial"/>
+                <w:kern w:val="0"/>
+                <w:sz w:val="16"/>
+                <w:szCs w:val="16"/>
+                <w:lang w:eastAsia="en-ID"/>
+                <w14:ligatures w14:val="none"/>
+              </w:rPr>
+              <w:t>nom}}</w:t>
             </w:r>
             <w:r>
               <w:rPr>
@@ -2040,7 +2241,18 @@
                 <w:lang w:eastAsia="en-ID"/>
                 <w14:ligatures w14:val="none"/>
               </w:rPr>
-              <w:t>_tot}}</w:t>
+              <w:t>.</w:t>
+            </w:r>
+            <w:r>
+              <w:rPr>
+                <w:rFonts w:ascii="Arial" w:eastAsia="Times New Roman" w:hAnsi="Arial" w:cs="Arial"/>
+                <w:kern w:val="0"/>
+                <w:sz w:val="16"/>
+                <w:szCs w:val="16"/>
+                <w:lang w:eastAsia="en-ID"/>
+                <w14:ligatures w14:val="none"/>
+              </w:rPr>
+              <w:t>tot}}</w:t>
             </w:r>
             <w:r>
               <w:rPr>
@@ -2228,7 +2440,29 @@
                 <w:lang w:eastAsia="en-ID"/>
                 <w14:ligatures w14:val="none"/>
               </w:rPr>
-              <w:t>{{trans_vol}}</w:t>
+              <w:t>{{trans</w:t>
+            </w:r>
+            <w:r>
+              <w:rPr>
+                <w:rFonts w:ascii="Arial" w:eastAsia="Times New Roman" w:hAnsi="Arial" w:cs="Arial"/>
+                <w:kern w:val="0"/>
+                <w:sz w:val="16"/>
+                <w:szCs w:val="16"/>
+                <w:lang w:eastAsia="en-ID"/>
+                <w14:ligatures w14:val="none"/>
+              </w:rPr>
+              <w:t>.</w:t>
+            </w:r>
+            <w:r>
+              <w:rPr>
+                <w:rFonts w:ascii="Arial" w:eastAsia="Times New Roman" w:hAnsi="Arial" w:cs="Arial"/>
+                <w:kern w:val="0"/>
+                <w:sz w:val="16"/>
+                <w:szCs w:val="16"/>
+                <w:lang w:eastAsia="en-ID"/>
+                <w14:ligatures w14:val="none"/>
+              </w:rPr>
+              <w:t>vol}}</w:t>
             </w:r>
           </w:p>
         </w:tc>
@@ -2305,7 +2539,29 @@
                 <w:lang w:eastAsia="en-ID"/>
                 <w14:ligatures w14:val="none"/>
               </w:rPr>
-              <w:t>{{trans_nom}}</w:t>
+              <w:t>{{trans</w:t>
+            </w:r>
+            <w:r>
+              <w:rPr>
+                <w:rFonts w:ascii="Arial" w:eastAsia="Times New Roman" w:hAnsi="Arial" w:cs="Arial"/>
+                <w:kern w:val="0"/>
+                <w:sz w:val="16"/>
+                <w:szCs w:val="16"/>
+                <w:lang w:eastAsia="en-ID"/>
+                <w14:ligatures w14:val="none"/>
+              </w:rPr>
+              <w:t>.</w:t>
+            </w:r>
+            <w:r>
+              <w:rPr>
+                <w:rFonts w:ascii="Arial" w:eastAsia="Times New Roman" w:hAnsi="Arial" w:cs="Arial"/>
+                <w:kern w:val="0"/>
+                <w:sz w:val="16"/>
+                <w:szCs w:val="16"/>
+                <w:lang w:eastAsia="en-ID"/>
+                <w14:ligatures w14:val="none"/>
+              </w:rPr>
+              <w:t>nom}}</w:t>
             </w:r>
           </w:p>
         </w:tc>
@@ -2343,7 +2599,29 @@
                 <w:lang w:eastAsia="en-ID"/>
                 <w14:ligatures w14:val="none"/>
               </w:rPr>
-              <w:t>{{trans_tot}}</w:t>
+              <w:t>{{trans</w:t>
+            </w:r>
+            <w:r>
+              <w:rPr>
+                <w:rFonts w:ascii="Arial" w:eastAsia="Times New Roman" w:hAnsi="Arial" w:cs="Arial"/>
+                <w:kern w:val="0"/>
+                <w:sz w:val="16"/>
+                <w:szCs w:val="16"/>
+                <w:lang w:eastAsia="en-ID"/>
+                <w14:ligatures w14:val="none"/>
+              </w:rPr>
+              <w:t>.</w:t>
+            </w:r>
+            <w:r>
+              <w:rPr>
+                <w:rFonts w:ascii="Arial" w:eastAsia="Times New Roman" w:hAnsi="Arial" w:cs="Arial"/>
+                <w:kern w:val="0"/>
+                <w:sz w:val="16"/>
+                <w:szCs w:val="16"/>
+                <w:lang w:eastAsia="en-ID"/>
+                <w14:ligatures w14:val="none"/>
+              </w:rPr>
+              <w:t>tot}}</w:t>
             </w:r>
           </w:p>
         </w:tc>
@@ -2477,7 +2755,18 @@
                 <w:lang w:eastAsia="en-ID"/>
                 <w14:ligatures w14:val="none"/>
               </w:rPr>
-              <w:t>_nama}}</w:t>
+              <w:t>.</w:t>
+            </w:r>
+            <w:r>
+              <w:rPr>
+                <w:rFonts w:ascii="Arial" w:eastAsia="Times New Roman" w:hAnsi="Arial" w:cs="Arial"/>
+                <w:kern w:val="0"/>
+                <w:sz w:val="16"/>
+                <w:szCs w:val="16"/>
+                <w:lang w:eastAsia="en-ID"/>
+                <w14:ligatures w14:val="none"/>
+              </w:rPr>
+              <w:t>nama}}</w:t>
             </w:r>
           </w:p>
         </w:tc>
@@ -2578,7 +2867,18 @@
                 <w:lang w:eastAsia="en-ID"/>
                 <w14:ligatures w14:val="none"/>
               </w:rPr>
-              <w:t>_vol}}</w:t>
+              <w:t>.</w:t>
+            </w:r>
+            <w:r>
+              <w:rPr>
+                <w:rFonts w:ascii="Arial" w:eastAsia="Times New Roman" w:hAnsi="Arial" w:cs="Arial"/>
+                <w:kern w:val="0"/>
+                <w:sz w:val="16"/>
+                <w:szCs w:val="16"/>
+                <w:lang w:eastAsia="en-ID"/>
+                <w14:ligatures w14:val="none"/>
+              </w:rPr>
+              <w:t>vol}}</w:t>
             </w:r>
           </w:p>
         </w:tc>
@@ -2690,7 +2990,18 @@
                 <w:lang w:eastAsia="en-ID"/>
                 <w14:ligatures w14:val="none"/>
               </w:rPr>
-              <w:t>_nom}}</w:t>
+              <w:t>.</w:t>
+            </w:r>
+            <w:r>
+              <w:rPr>
+                <w:rFonts w:ascii="Arial" w:eastAsia="Times New Roman" w:hAnsi="Arial" w:cs="Arial"/>
+                <w:kern w:val="0"/>
+                <w:sz w:val="16"/>
+                <w:szCs w:val="16"/>
+                <w:lang w:eastAsia="en-ID"/>
+                <w14:ligatures w14:val="none"/>
+              </w:rPr>
+              <w:t>nom}}</w:t>
             </w:r>
             <w:r>
               <w:rPr>
@@ -2762,7 +3073,18 @@
                 <w:lang w:eastAsia="en-ID"/>
                 <w14:ligatures w14:val="none"/>
               </w:rPr>
-              <w:t>_tot}}</w:t>
+              <w:t>.</w:t>
+            </w:r>
+            <w:r>
+              <w:rPr>
+                <w:rFonts w:ascii="Arial" w:eastAsia="Times New Roman" w:hAnsi="Arial" w:cs="Arial"/>
+                <w:kern w:val="0"/>
+                <w:sz w:val="16"/>
+                <w:szCs w:val="16"/>
+                <w:lang w:eastAsia="en-ID"/>
+                <w14:ligatures w14:val="none"/>
+              </w:rPr>
+              <w:t>tot}}</w:t>
             </w:r>
           </w:p>
         </w:tc>
@@ -3034,7 +3356,33 @@
                 <w:lang w:eastAsia="en-ID"/>
                 <w14:ligatures w14:val="none"/>
               </w:rPr>
-              <w:t>/// {{total_terbilang}} ///</w:t>
+              <w:t>/// {{total</w:t>
+            </w:r>
+            <w:r>
+              <w:rPr>
+                <w:rFonts w:ascii="Arial Narrow" w:eastAsia="Times New Roman" w:hAnsi="Arial Narrow" w:cs="Arial"/>
+                <w:i/>
+                <w:iCs/>
+                <w:kern w:val="0"/>
+                <w:sz w:val="16"/>
+                <w:szCs w:val="16"/>
+                <w:lang w:eastAsia="en-ID"/>
+                <w14:ligatures w14:val="none"/>
+              </w:rPr>
+              <w:t>.</w:t>
+            </w:r>
+            <w:r>
+              <w:rPr>
+                <w:rFonts w:ascii="Arial Narrow" w:eastAsia="Times New Roman" w:hAnsi="Arial Narrow" w:cs="Arial"/>
+                <w:i/>
+                <w:iCs/>
+                <w:kern w:val="0"/>
+                <w:sz w:val="16"/>
+                <w:szCs w:val="16"/>
+                <w:lang w:eastAsia="en-ID"/>
+                <w14:ligatures w14:val="none"/>
+              </w:rPr>
+              <w:t>terbilang}} ///</w:t>
             </w:r>
           </w:p>
         </w:tc>
@@ -3137,7 +3485,23 @@
                 <w:sz w:val="16"/>
                 <w:szCs w:val="16"/>
               </w:rPr>
-              <w:t>{{tgl_ttd}}</w:t>
+              <w:t>{{tgl</w:t>
+            </w:r>
+            <w:r>
+              <w:rPr>
+                <w:rFonts w:ascii="Arial" w:hAnsi="Arial" w:cs="Arial"/>
+                <w:sz w:val="16"/>
+                <w:szCs w:val="16"/>
+              </w:rPr>
+              <w:t>.</w:t>
+            </w:r>
+            <w:r>
+              <w:rPr>
+                <w:rFonts w:ascii="Arial" w:hAnsi="Arial" w:cs="Arial"/>
+                <w:sz w:val="16"/>
+                <w:szCs w:val="16"/>
+              </w:rPr>
+              <w:t>ttd}}</w:t>
             </w:r>
           </w:p>
         </w:tc>
@@ -3300,7 +3664,25 @@
                 <w:szCs w:val="16"/>
                 <w:u w:val="single"/>
               </w:rPr>
-              <w:t>{{pptk_nama}}</w:t>
+              <w:t>{{pptk</w:t>
+            </w:r>
+            <w:r>
+              <w:rPr>
+                <w:rFonts w:ascii="Arial" w:hAnsi="Arial" w:cs="Arial"/>
+                <w:sz w:val="16"/>
+                <w:szCs w:val="16"/>
+                <w:u w:val="single"/>
+              </w:rPr>
+              <w:t>.</w:t>
+            </w:r>
+            <w:r>
+              <w:rPr>
+                <w:rFonts w:ascii="Arial" w:hAnsi="Arial" w:cs="Arial"/>
+                <w:sz w:val="16"/>
+                <w:szCs w:val="16"/>
+                <w:u w:val="single"/>
+              </w:rPr>
+              <w:t>nama}}</w:t>
             </w:r>
             <w:r>
               <w:rPr>
@@ -3317,7 +3699,23 @@
                 <w:sz w:val="16"/>
                 <w:szCs w:val="16"/>
               </w:rPr>
-              <w:t>{{pptk_nip}}</w:t>
+              <w:t>{{pptk</w:t>
+            </w:r>
+            <w:r>
+              <w:rPr>
+                <w:rFonts w:ascii="Arial" w:hAnsi="Arial" w:cs="Arial"/>
+                <w:sz w:val="16"/>
+                <w:szCs w:val="16"/>
+              </w:rPr>
+              <w:t>.</w:t>
+            </w:r>
+            <w:r>
+              <w:rPr>
+                <w:rFonts w:ascii="Arial" w:hAnsi="Arial" w:cs="Arial"/>
+                <w:sz w:val="16"/>
+                <w:szCs w:val="16"/>
+              </w:rPr>
+              <w:t>nip}}</w:t>
             </w:r>
           </w:p>
         </w:tc>
@@ -3362,7 +3760,25 @@
                 <w:szCs w:val="16"/>
                 <w:u w:val="single"/>
               </w:rPr>
-              <w:t>{{bp_nama}}</w:t>
+              <w:t>{{bp</w:t>
+            </w:r>
+            <w:r>
+              <w:rPr>
+                <w:rFonts w:ascii="Arial" w:hAnsi="Arial" w:cs="Arial"/>
+                <w:sz w:val="16"/>
+                <w:szCs w:val="16"/>
+                <w:u w:val="single"/>
+              </w:rPr>
+              <w:t>.</w:t>
+            </w:r>
+            <w:r>
+              <w:rPr>
+                <w:rFonts w:ascii="Arial" w:hAnsi="Arial" w:cs="Arial"/>
+                <w:sz w:val="16"/>
+                <w:szCs w:val="16"/>
+                <w:u w:val="single"/>
+              </w:rPr>
+              <w:t>nama}}</w:t>
             </w:r>
             <w:r>
               <w:rPr>
@@ -3379,7 +3795,23 @@
                 <w:sz w:val="16"/>
                 <w:szCs w:val="16"/>
               </w:rPr>
-              <w:t>{{bp_nip}}</w:t>
+              <w:t>{{bp</w:t>
+            </w:r>
+            <w:r>
+              <w:rPr>
+                <w:rFonts w:ascii="Arial" w:hAnsi="Arial" w:cs="Arial"/>
+                <w:sz w:val="16"/>
+                <w:szCs w:val="16"/>
+              </w:rPr>
+              <w:t>.</w:t>
+            </w:r>
+            <w:r>
+              <w:rPr>
+                <w:rFonts w:ascii="Arial" w:hAnsi="Arial" w:cs="Arial"/>
+                <w:sz w:val="16"/>
+                <w:szCs w:val="16"/>
+              </w:rPr>
+              <w:t>nip}}</w:t>
             </w:r>
           </w:p>
         </w:tc>
@@ -3422,16 +3854,16 @@
         <w:tblLook w:val="04A0" w:firstRow="1" w:lastRow="0" w:firstColumn="1" w:lastColumn="0" w:noHBand="0" w:noVBand="1"/>
       </w:tblPr>
       <w:tblGrid>
-        <w:gridCol w:w="1733"/>
+        <w:gridCol w:w="1757"/>
         <w:gridCol w:w="254"/>
-        <w:gridCol w:w="1236"/>
-        <w:gridCol w:w="246"/>
-        <w:gridCol w:w="748"/>
-        <w:gridCol w:w="621"/>
-        <w:gridCol w:w="1303"/>
+        <w:gridCol w:w="1167"/>
+        <w:gridCol w:w="237"/>
+        <w:gridCol w:w="720"/>
+        <w:gridCol w:w="615"/>
+        <w:gridCol w:w="1326"/>
         <w:gridCol w:w="222"/>
-        <w:gridCol w:w="1128"/>
-        <w:gridCol w:w="1303"/>
+        <w:gridCol w:w="1170"/>
+        <w:gridCol w:w="1326"/>
         <w:gridCol w:w="222"/>
       </w:tblGrid>
       <w:tr>
@@ -3507,7 +3939,35 @@
                 <w:sz w:val="14"/>
                 <w:szCs w:val="14"/>
               </w:rPr>
-              <w:t>{{sub_unit_kode}}</w:t>
+              <w:t>{{sub</w:t>
+            </w:r>
+            <w:r>
+              <w:rPr>
+                <w:sz w:val="14"/>
+                <w:szCs w:val="14"/>
+              </w:rPr>
+              <w:t>.</w:t>
+            </w:r>
+            <w:r>
+              <w:rPr>
+                <w:sz w:val="14"/>
+                <w:szCs w:val="14"/>
+              </w:rPr>
+              <w:t>unit</w:t>
+            </w:r>
+            <w:r>
+              <w:rPr>
+                <w:sz w:val="14"/>
+                <w:szCs w:val="14"/>
+              </w:rPr>
+              <w:t>.</w:t>
+            </w:r>
+            <w:r>
+              <w:rPr>
+                <w:sz w:val="14"/>
+                <w:szCs w:val="14"/>
+              </w:rPr>
+              <w:t>kode}}</w:t>
             </w:r>
           </w:p>
         </w:tc>
@@ -3580,7 +4040,35 @@
                 <w:sz w:val="14"/>
                 <w:szCs w:val="14"/>
               </w:rPr>
-              <w:t>{{sub_keg_kode}}</w:t>
+              <w:t>{{sub</w:t>
+            </w:r>
+            <w:r>
+              <w:rPr>
+                <w:sz w:val="14"/>
+                <w:szCs w:val="14"/>
+              </w:rPr>
+              <w:t>.</w:t>
+            </w:r>
+            <w:r>
+              <w:rPr>
+                <w:sz w:val="14"/>
+                <w:szCs w:val="14"/>
+              </w:rPr>
+              <w:t>keg</w:t>
+            </w:r>
+            <w:r>
+              <w:rPr>
+                <w:sz w:val="14"/>
+                <w:szCs w:val="14"/>
+              </w:rPr>
+              <w:t>.</w:t>
+            </w:r>
+            <w:r>
+              <w:rPr>
+                <w:sz w:val="14"/>
+                <w:szCs w:val="14"/>
+              </w:rPr>
+              <w:t>kode}}</w:t>
             </w:r>
           </w:p>
         </w:tc>
@@ -3652,7 +4140,21 @@
                 <w:sz w:val="14"/>
                 <w:szCs w:val="14"/>
               </w:rPr>
-              <w:t>{{rek_kode}}</w:t>
+              <w:t>{{rek</w:t>
+            </w:r>
+            <w:r>
+              <w:rPr>
+                <w:sz w:val="14"/>
+                <w:szCs w:val="14"/>
+              </w:rPr>
+              <w:t>.</w:t>
+            </w:r>
+            <w:r>
+              <w:rPr>
+                <w:sz w:val="14"/>
+                <w:szCs w:val="14"/>
+              </w:rPr>
+              <w:t>kode}}</w:t>
             </w:r>
           </w:p>
         </w:tc>
@@ -4050,7 +4552,28 @@
                 <w:sz w:val="14"/>
                 <w:szCs w:val="14"/>
               </w:rPr>
-              <w:t xml:space="preserve">_tot_terbilang}} </w:t>
+              <w:t>.</w:t>
+            </w:r>
+            <w:r>
+              <w:rPr>
+                <w:sz w:val="14"/>
+                <w:szCs w:val="14"/>
+              </w:rPr>
+              <w:t>tot</w:t>
+            </w:r>
+            <w:r>
+              <w:rPr>
+                <w:sz w:val="14"/>
+                <w:szCs w:val="14"/>
+              </w:rPr>
+              <w:t>.</w:t>
+            </w:r>
+            <w:r>
+              <w:rPr>
+                <w:sz w:val="14"/>
+                <w:szCs w:val="14"/>
+              </w:rPr>
+              <w:t xml:space="preserve">terbilang}} </w:t>
             </w:r>
             <w:r>
               <w:rPr>
@@ -4164,7 +4687,49 @@
                 <w:sz w:val="14"/>
                 <w:szCs w:val="14"/>
               </w:rPr>
-              <w:t>{{tujuan_perjalanan}} di {{tempat}} pada tanggal {{tgl_mulai}}-{{tgl_selesai}}</w:t>
+              <w:t>{{tujuan</w:t>
+            </w:r>
+            <w:r>
+              <w:rPr>
+                <w:sz w:val="14"/>
+                <w:szCs w:val="14"/>
+              </w:rPr>
+              <w:t>.</w:t>
+            </w:r>
+            <w:r>
+              <w:rPr>
+                <w:sz w:val="14"/>
+                <w:szCs w:val="14"/>
+              </w:rPr>
+              <w:t>perjalanan}} di {{tempat}} pada tanggal {{tgl</w:t>
+            </w:r>
+            <w:r>
+              <w:rPr>
+                <w:sz w:val="14"/>
+                <w:szCs w:val="14"/>
+              </w:rPr>
+              <w:t>.</w:t>
+            </w:r>
+            <w:r>
+              <w:rPr>
+                <w:sz w:val="14"/>
+                <w:szCs w:val="14"/>
+              </w:rPr>
+              <w:t>mulai}}-{{tgl</w:t>
+            </w:r>
+            <w:r>
+              <w:rPr>
+                <w:sz w:val="14"/>
+                <w:szCs w:val="14"/>
+              </w:rPr>
+              <w:t>.</w:t>
+            </w:r>
+            <w:r>
+              <w:rPr>
+                <w:sz w:val="14"/>
+                <w:szCs w:val="14"/>
+              </w:rPr>
+              <w:t>selesai}}</w:t>
             </w:r>
           </w:p>
         </w:tc>
@@ -4280,7 +4845,14 @@
                 <w:sz w:val="14"/>
                 <w:szCs w:val="14"/>
               </w:rPr>
-              <w:t>_vol}}</w:t>
+              <w:t>.</w:t>
+            </w:r>
+            <w:r>
+              <w:rPr>
+                <w:sz w:val="14"/>
+                <w:szCs w:val="14"/>
+              </w:rPr>
+              <w:t>vol}}</w:t>
             </w:r>
             <w:r>
               <w:rPr>
@@ -4336,7 +4908,14 @@
                 <w:sz w:val="14"/>
                 <w:szCs w:val="14"/>
               </w:rPr>
-              <w:t>_nom</w:t>
+              <w:t>.</w:t>
+            </w:r>
+            <w:r>
+              <w:rPr>
+                <w:sz w:val="14"/>
+                <w:szCs w:val="14"/>
+              </w:rPr>
+              <w:t>nom</w:t>
             </w:r>
             <w:r>
               <w:rPr>
@@ -4371,7 +4950,14 @@
                 <w:sz w:val="14"/>
                 <w:szCs w:val="14"/>
               </w:rPr>
-              <w:t>_tot}}</w:t>
+              <w:t>.</w:t>
+            </w:r>
+            <w:r>
+              <w:rPr>
+                <w:sz w:val="14"/>
+                <w:szCs w:val="14"/>
+              </w:rPr>
+              <w:t>tot}}</w:t>
             </w:r>
             <w:r>
               <w:rPr>
@@ -4690,7 +5276,14 @@
                 <w:sz w:val="14"/>
                 <w:szCs w:val="14"/>
               </w:rPr>
-              <w:t>_tot}}</w:t>
+              <w:t>.</w:t>
+            </w:r>
+            <w:r>
+              <w:rPr>
+                <w:sz w:val="14"/>
+                <w:szCs w:val="14"/>
+              </w:rPr>
+              <w:t>tot}}</w:t>
             </w:r>
           </w:p>
         </w:tc>
@@ -4802,7 +5395,21 @@
                 <w:sz w:val="14"/>
                 <w:szCs w:val="14"/>
               </w:rPr>
-              <w:t>{{tgl_ttd}}</w:t>
+              <w:t>{{tgl</w:t>
+            </w:r>
+            <w:r>
+              <w:rPr>
+                <w:sz w:val="14"/>
+                <w:szCs w:val="14"/>
+              </w:rPr>
+              <w:t>.</w:t>
+            </w:r>
+            <w:r>
+              <w:rPr>
+                <w:sz w:val="14"/>
+                <w:szCs w:val="14"/>
+              </w:rPr>
+              <w:t>ttd}}</w:t>
             </w:r>
           </w:p>
         </w:tc>
@@ -5288,7 +5895,23 @@
                 <w:szCs w:val="14"/>
                 <w:u w:val="single"/>
               </w:rPr>
-              <w:t>{{pptk_nama}}</w:t>
+              <w:t>{{pptk</w:t>
+            </w:r>
+            <w:r>
+              <w:rPr>
+                <w:sz w:val="14"/>
+                <w:szCs w:val="14"/>
+                <w:u w:val="single"/>
+              </w:rPr>
+              <w:t>.</w:t>
+            </w:r>
+            <w:r>
+              <w:rPr>
+                <w:sz w:val="14"/>
+                <w:szCs w:val="14"/>
+                <w:u w:val="single"/>
+              </w:rPr>
+              <w:t>nama}}</w:t>
             </w:r>
           </w:p>
           <w:p>
@@ -5307,7 +5930,21 @@
                 <w:sz w:val="14"/>
                 <w:szCs w:val="14"/>
               </w:rPr>
-              <w:t>NIP. {{pptk_nip}}</w:t>
+              <w:t>NIP. {{pptk</w:t>
+            </w:r>
+            <w:r>
+              <w:rPr>
+                <w:sz w:val="14"/>
+                <w:szCs w:val="14"/>
+              </w:rPr>
+              <w:t>.</w:t>
+            </w:r>
+            <w:r>
+              <w:rPr>
+                <w:sz w:val="14"/>
+                <w:szCs w:val="14"/>
+              </w:rPr>
+              <w:t>nip}}</w:t>
             </w:r>
           </w:p>
         </w:tc>
@@ -5353,7 +5990,23 @@
                 <w:szCs w:val="14"/>
                 <w:u w:val="single"/>
               </w:rPr>
-              <w:t>{{bp_nama}}</w:t>
+              <w:t>{{bp</w:t>
+            </w:r>
+            <w:r>
+              <w:rPr>
+                <w:sz w:val="14"/>
+                <w:szCs w:val="14"/>
+                <w:u w:val="single"/>
+              </w:rPr>
+              <w:t>.</w:t>
+            </w:r>
+            <w:r>
+              <w:rPr>
+                <w:sz w:val="14"/>
+                <w:szCs w:val="14"/>
+                <w:u w:val="single"/>
+              </w:rPr>
+              <w:t>nama}}</w:t>
             </w:r>
           </w:p>
           <w:p>
@@ -5372,7 +6025,21 @@
                 <w:sz w:val="14"/>
                 <w:szCs w:val="14"/>
               </w:rPr>
-              <w:t>NIP. {{bp_nip}}</w:t>
+              <w:t>NIP. {{bp</w:t>
+            </w:r>
+            <w:r>
+              <w:rPr>
+                <w:sz w:val="14"/>
+                <w:szCs w:val="14"/>
+              </w:rPr>
+              <w:t>.</w:t>
+            </w:r>
+            <w:r>
+              <w:rPr>
+                <w:sz w:val="14"/>
+                <w:szCs w:val="14"/>
+              </w:rPr>
+              <w:t>nip}}</w:t>
             </w:r>
           </w:p>
         </w:tc>
@@ -5433,7 +6100,15 @@
                 <w:szCs w:val="14"/>
                 <w:u w:val="single"/>
               </w:rPr>
-              <w:t>_nama}}</w:t>
+              <w:t>.</w:t>
+            </w:r>
+            <w:r>
+              <w:rPr>
+                <w:sz w:val="14"/>
+                <w:szCs w:val="14"/>
+                <w:u w:val="single"/>
+              </w:rPr>
+              <w:t>nama}}</w:t>
             </w:r>
             <w:r>
               <w:rPr>
@@ -5462,7 +6137,14 @@
                 <w:sz w:val="14"/>
                 <w:szCs w:val="14"/>
               </w:rPr>
-              <w:t>_nip}}</w:t>
+              <w:t>.</w:t>
+            </w:r>
+            <w:r>
+              <w:rPr>
+                <w:sz w:val="14"/>
+                <w:szCs w:val="14"/>
+              </w:rPr>
+              <w:t>nip}}</w:t>
             </w:r>
           </w:p>
         </w:tc>
@@ -5506,16 +6188,16 @@
         <w:tblLook w:val="04A0" w:firstRow="1" w:lastRow="0" w:firstColumn="1" w:lastColumn="0" w:noHBand="0" w:noVBand="1"/>
       </w:tblPr>
       <w:tblGrid>
-        <w:gridCol w:w="1733"/>
+        <w:gridCol w:w="1757"/>
         <w:gridCol w:w="254"/>
-        <w:gridCol w:w="1236"/>
-        <w:gridCol w:w="246"/>
-        <w:gridCol w:w="748"/>
-        <w:gridCol w:w="621"/>
-        <w:gridCol w:w="1303"/>
+        <w:gridCol w:w="1167"/>
+        <w:gridCol w:w="237"/>
+        <w:gridCol w:w="720"/>
+        <w:gridCol w:w="615"/>
+        <w:gridCol w:w="1326"/>
         <w:gridCol w:w="222"/>
-        <w:gridCol w:w="1128"/>
-        <w:gridCol w:w="1303"/>
+        <w:gridCol w:w="1170"/>
+        <w:gridCol w:w="1326"/>
         <w:gridCol w:w="222"/>
       </w:tblGrid>
       <w:tr>
@@ -5590,7 +6272,35 @@
                 <w:sz w:val="14"/>
                 <w:szCs w:val="14"/>
               </w:rPr>
-              <w:t>{{sub_unit_kode}}</w:t>
+              <w:t>{{sub</w:t>
+            </w:r>
+            <w:r>
+              <w:rPr>
+                <w:sz w:val="14"/>
+                <w:szCs w:val="14"/>
+              </w:rPr>
+              <w:t>.</w:t>
+            </w:r>
+            <w:r>
+              <w:rPr>
+                <w:sz w:val="14"/>
+                <w:szCs w:val="14"/>
+              </w:rPr>
+              <w:t>unit</w:t>
+            </w:r>
+            <w:r>
+              <w:rPr>
+                <w:sz w:val="14"/>
+                <w:szCs w:val="14"/>
+              </w:rPr>
+              <w:t>.</w:t>
+            </w:r>
+            <w:r>
+              <w:rPr>
+                <w:sz w:val="14"/>
+                <w:szCs w:val="14"/>
+              </w:rPr>
+              <w:t>kode}}</w:t>
             </w:r>
           </w:p>
         </w:tc>
@@ -5663,7 +6373,35 @@
                 <w:sz w:val="14"/>
                 <w:szCs w:val="14"/>
               </w:rPr>
-              <w:t>{{sub_keg_kode}}</w:t>
+              <w:t>{{sub</w:t>
+            </w:r>
+            <w:r>
+              <w:rPr>
+                <w:sz w:val="14"/>
+                <w:szCs w:val="14"/>
+              </w:rPr>
+              <w:t>.</w:t>
+            </w:r>
+            <w:r>
+              <w:rPr>
+                <w:sz w:val="14"/>
+                <w:szCs w:val="14"/>
+              </w:rPr>
+              <w:t>keg</w:t>
+            </w:r>
+            <w:r>
+              <w:rPr>
+                <w:sz w:val="14"/>
+                <w:szCs w:val="14"/>
+              </w:rPr>
+              <w:t>.</w:t>
+            </w:r>
+            <w:r>
+              <w:rPr>
+                <w:sz w:val="14"/>
+                <w:szCs w:val="14"/>
+              </w:rPr>
+              <w:t>kode}}</w:t>
             </w:r>
           </w:p>
         </w:tc>
@@ -5735,7 +6473,21 @@
                 <w:sz w:val="14"/>
                 <w:szCs w:val="14"/>
               </w:rPr>
-              <w:t>{{rek_kode}}</w:t>
+              <w:t>{{rek</w:t>
+            </w:r>
+            <w:r>
+              <w:rPr>
+                <w:sz w:val="14"/>
+                <w:szCs w:val="14"/>
+              </w:rPr>
+              <w:t>.</w:t>
+            </w:r>
+            <w:r>
+              <w:rPr>
+                <w:sz w:val="14"/>
+                <w:szCs w:val="14"/>
+              </w:rPr>
+              <w:t>kode}}</w:t>
             </w:r>
           </w:p>
         </w:tc>
@@ -6126,7 +6878,28 @@
                 <w:sz w:val="14"/>
                 <w:szCs w:val="14"/>
               </w:rPr>
-              <w:t>_tot_terbilang}} ///</w:t>
+              <w:t>.</w:t>
+            </w:r>
+            <w:r>
+              <w:rPr>
+                <w:sz w:val="14"/>
+                <w:szCs w:val="14"/>
+              </w:rPr>
+              <w:t>tot</w:t>
+            </w:r>
+            <w:r>
+              <w:rPr>
+                <w:sz w:val="14"/>
+                <w:szCs w:val="14"/>
+              </w:rPr>
+              <w:t>.</w:t>
+            </w:r>
+            <w:r>
+              <w:rPr>
+                <w:sz w:val="14"/>
+                <w:szCs w:val="14"/>
+              </w:rPr>
+              <w:t>terbilang}} ///</w:t>
             </w:r>
           </w:p>
         </w:tc>
@@ -6233,7 +7006,49 @@
                 <w:sz w:val="14"/>
                 <w:szCs w:val="14"/>
               </w:rPr>
-              <w:t>{{tujuan_perjalanan}} di {{tempat}} pada tanggal {{tgl_mulai}}-{{tgl_selesai}}</w:t>
+              <w:t>{{tujuan</w:t>
+            </w:r>
+            <w:r>
+              <w:rPr>
+                <w:sz w:val="14"/>
+                <w:szCs w:val="14"/>
+              </w:rPr>
+              <w:t>.</w:t>
+            </w:r>
+            <w:r>
+              <w:rPr>
+                <w:sz w:val="14"/>
+                <w:szCs w:val="14"/>
+              </w:rPr>
+              <w:t>perjalanan}} di {{tempat}} pada tanggal {{tgl</w:t>
+            </w:r>
+            <w:r>
+              <w:rPr>
+                <w:sz w:val="14"/>
+                <w:szCs w:val="14"/>
+              </w:rPr>
+              <w:t>.</w:t>
+            </w:r>
+            <w:r>
+              <w:rPr>
+                <w:sz w:val="14"/>
+                <w:szCs w:val="14"/>
+              </w:rPr>
+              <w:t>mulai}}-{{tgl</w:t>
+            </w:r>
+            <w:r>
+              <w:rPr>
+                <w:sz w:val="14"/>
+                <w:szCs w:val="14"/>
+              </w:rPr>
+              <w:t>.</w:t>
+            </w:r>
+            <w:r>
+              <w:rPr>
+                <w:sz w:val="14"/>
+                <w:szCs w:val="14"/>
+              </w:rPr>
+              <w:t>selesai}}</w:t>
             </w:r>
           </w:p>
         </w:tc>
@@ -6349,7 +7164,14 @@
                 <w:sz w:val="14"/>
                 <w:szCs w:val="14"/>
               </w:rPr>
-              <w:t>_vol}}</w:t>
+              <w:t>.</w:t>
+            </w:r>
+            <w:r>
+              <w:rPr>
+                <w:sz w:val="14"/>
+                <w:szCs w:val="14"/>
+              </w:rPr>
+              <w:t>vol}}</w:t>
             </w:r>
             <w:r>
               <w:rPr>
@@ -6405,7 +7227,14 @@
                 <w:sz w:val="14"/>
                 <w:szCs w:val="14"/>
               </w:rPr>
-              <w:t>_nom}}</w:t>
+              <w:t>.</w:t>
+            </w:r>
+            <w:r>
+              <w:rPr>
+                <w:sz w:val="14"/>
+                <w:szCs w:val="14"/>
+              </w:rPr>
+              <w:t>nom}}</w:t>
             </w:r>
             <w:r>
               <w:rPr>
@@ -6433,7 +7262,14 @@
                 <w:sz w:val="14"/>
                 <w:szCs w:val="14"/>
               </w:rPr>
-              <w:t>_tot}}</w:t>
+              <w:t>.</w:t>
+            </w:r>
+            <w:r>
+              <w:rPr>
+                <w:sz w:val="14"/>
+                <w:szCs w:val="14"/>
+              </w:rPr>
+              <w:t>tot}}</w:t>
             </w:r>
             <w:r>
               <w:rPr>
@@ -6752,7 +7588,14 @@
                 <w:sz w:val="14"/>
                 <w:szCs w:val="14"/>
               </w:rPr>
-              <w:t>_tot}}</w:t>
+              <w:t>.</w:t>
+            </w:r>
+            <w:r>
+              <w:rPr>
+                <w:sz w:val="14"/>
+                <w:szCs w:val="14"/>
+              </w:rPr>
+              <w:t>tot}}</w:t>
             </w:r>
           </w:p>
         </w:tc>
@@ -6864,7 +7707,21 @@
                 <w:sz w:val="14"/>
                 <w:szCs w:val="14"/>
               </w:rPr>
-              <w:t>{{tgl_ttd}}</w:t>
+              <w:t>{{tgl</w:t>
+            </w:r>
+            <w:r>
+              <w:rPr>
+                <w:sz w:val="14"/>
+                <w:szCs w:val="14"/>
+              </w:rPr>
+              <w:t>.</w:t>
+            </w:r>
+            <w:r>
+              <w:rPr>
+                <w:sz w:val="14"/>
+                <w:szCs w:val="14"/>
+              </w:rPr>
+              <w:t>ttd}}</w:t>
             </w:r>
           </w:p>
         </w:tc>
@@ -7350,7 +8207,23 @@
                 <w:szCs w:val="14"/>
                 <w:u w:val="single"/>
               </w:rPr>
-              <w:t>{{pptk_nama}}</w:t>
+              <w:t>{{pptk</w:t>
+            </w:r>
+            <w:r>
+              <w:rPr>
+                <w:sz w:val="14"/>
+                <w:szCs w:val="14"/>
+                <w:u w:val="single"/>
+              </w:rPr>
+              <w:t>.</w:t>
+            </w:r>
+            <w:r>
+              <w:rPr>
+                <w:sz w:val="14"/>
+                <w:szCs w:val="14"/>
+                <w:u w:val="single"/>
+              </w:rPr>
+              <w:t>nama}}</w:t>
             </w:r>
           </w:p>
           <w:p>
@@ -7369,7 +8242,21 @@
                 <w:sz w:val="14"/>
                 <w:szCs w:val="14"/>
               </w:rPr>
-              <w:t>NIP. {{pptk_nip}}</w:t>
+              <w:t>NIP. {{pptk</w:t>
+            </w:r>
+            <w:r>
+              <w:rPr>
+                <w:sz w:val="14"/>
+                <w:szCs w:val="14"/>
+              </w:rPr>
+              <w:t>.</w:t>
+            </w:r>
+            <w:r>
+              <w:rPr>
+                <w:sz w:val="14"/>
+                <w:szCs w:val="14"/>
+              </w:rPr>
+              <w:t>nip}}</w:t>
             </w:r>
           </w:p>
         </w:tc>
@@ -7415,7 +8302,23 @@
                 <w:szCs w:val="14"/>
                 <w:u w:val="single"/>
               </w:rPr>
-              <w:t>{{bp_nama}}</w:t>
+              <w:t>{{bp</w:t>
+            </w:r>
+            <w:r>
+              <w:rPr>
+                <w:sz w:val="14"/>
+                <w:szCs w:val="14"/>
+                <w:u w:val="single"/>
+              </w:rPr>
+              <w:t>.</w:t>
+            </w:r>
+            <w:r>
+              <w:rPr>
+                <w:sz w:val="14"/>
+                <w:szCs w:val="14"/>
+                <w:u w:val="single"/>
+              </w:rPr>
+              <w:t>nama}}</w:t>
             </w:r>
           </w:p>
           <w:p>
@@ -7434,7 +8337,21 @@
                 <w:sz w:val="14"/>
                 <w:szCs w:val="14"/>
               </w:rPr>
-              <w:t>NIP. {{bp_nip}}</w:t>
+              <w:t>NIP. {{bp</w:t>
+            </w:r>
+            <w:r>
+              <w:rPr>
+                <w:sz w:val="14"/>
+                <w:szCs w:val="14"/>
+              </w:rPr>
+              <w:t>.</w:t>
+            </w:r>
+            <w:r>
+              <w:rPr>
+                <w:sz w:val="14"/>
+                <w:szCs w:val="14"/>
+              </w:rPr>
+              <w:t>nip}}</w:t>
             </w:r>
           </w:p>
         </w:tc>
@@ -7495,7 +8412,15 @@
                 <w:szCs w:val="14"/>
                 <w:u w:val="single"/>
               </w:rPr>
-              <w:t>_nama}}</w:t>
+              <w:t>.</w:t>
+            </w:r>
+            <w:r>
+              <w:rPr>
+                <w:sz w:val="14"/>
+                <w:szCs w:val="14"/>
+                <w:u w:val="single"/>
+              </w:rPr>
+              <w:t>nama}}</w:t>
             </w:r>
             <w:r>
               <w:rPr>
@@ -7517,7 +8442,14 @@
                 <w:sz w:val="14"/>
                 <w:szCs w:val="14"/>
               </w:rPr>
-              <w:t>_nip}}</w:t>
+              <w:t>.</w:t>
+            </w:r>
+            <w:r>
+              <w:rPr>
+                <w:sz w:val="14"/>
+                <w:szCs w:val="14"/>
+              </w:rPr>
+              <w:t>nip}}</w:t>
             </w:r>
           </w:p>
         </w:tc>
@@ -7573,16 +8505,16 @@
         <w:tblLook w:val="04A0" w:firstRow="1" w:lastRow="0" w:firstColumn="1" w:lastColumn="0" w:noHBand="0" w:noVBand="1"/>
       </w:tblPr>
       <w:tblGrid>
-        <w:gridCol w:w="1748"/>
+        <w:gridCol w:w="1757"/>
         <w:gridCol w:w="254"/>
-        <w:gridCol w:w="1236"/>
-        <w:gridCol w:w="227"/>
-        <w:gridCol w:w="690"/>
-        <w:gridCol w:w="625"/>
-        <w:gridCol w:w="1318"/>
+        <w:gridCol w:w="1167"/>
         <w:gridCol w:w="222"/>
-        <w:gridCol w:w="1155"/>
-        <w:gridCol w:w="1319"/>
+        <w:gridCol w:w="665"/>
+        <w:gridCol w:w="682"/>
+        <w:gridCol w:w="1327"/>
+        <w:gridCol w:w="222"/>
+        <w:gridCol w:w="1171"/>
+        <w:gridCol w:w="1327"/>
         <w:gridCol w:w="222"/>
       </w:tblGrid>
       <w:tr>
@@ -7658,7 +8590,35 @@
                 <w:sz w:val="14"/>
                 <w:szCs w:val="14"/>
               </w:rPr>
-              <w:t>{{sub_unit_kode}}</w:t>
+              <w:t>{{sub</w:t>
+            </w:r>
+            <w:r>
+              <w:rPr>
+                <w:sz w:val="14"/>
+                <w:szCs w:val="14"/>
+              </w:rPr>
+              <w:t>.</w:t>
+            </w:r>
+            <w:r>
+              <w:rPr>
+                <w:sz w:val="14"/>
+                <w:szCs w:val="14"/>
+              </w:rPr>
+              <w:t>unit</w:t>
+            </w:r>
+            <w:r>
+              <w:rPr>
+                <w:sz w:val="14"/>
+                <w:szCs w:val="14"/>
+              </w:rPr>
+              <w:t>.</w:t>
+            </w:r>
+            <w:r>
+              <w:rPr>
+                <w:sz w:val="14"/>
+                <w:szCs w:val="14"/>
+              </w:rPr>
+              <w:t>kode}}</w:t>
             </w:r>
           </w:p>
         </w:tc>
@@ -7731,7 +8691,35 @@
                 <w:sz w:val="14"/>
                 <w:szCs w:val="14"/>
               </w:rPr>
-              <w:t>{{sub_keg_kode}}</w:t>
+              <w:t>{{sub</w:t>
+            </w:r>
+            <w:r>
+              <w:rPr>
+                <w:sz w:val="14"/>
+                <w:szCs w:val="14"/>
+              </w:rPr>
+              <w:t>.</w:t>
+            </w:r>
+            <w:r>
+              <w:rPr>
+                <w:sz w:val="14"/>
+                <w:szCs w:val="14"/>
+              </w:rPr>
+              <w:t>keg</w:t>
+            </w:r>
+            <w:r>
+              <w:rPr>
+                <w:sz w:val="14"/>
+                <w:szCs w:val="14"/>
+              </w:rPr>
+              <w:t>.</w:t>
+            </w:r>
+            <w:r>
+              <w:rPr>
+                <w:sz w:val="14"/>
+                <w:szCs w:val="14"/>
+              </w:rPr>
+              <w:t>kode}}</w:t>
             </w:r>
           </w:p>
         </w:tc>
@@ -7803,7 +8791,21 @@
                 <w:sz w:val="14"/>
                 <w:szCs w:val="14"/>
               </w:rPr>
-              <w:t>{{rek_kode}}</w:t>
+              <w:t>{{rek</w:t>
+            </w:r>
+            <w:r>
+              <w:rPr>
+                <w:sz w:val="14"/>
+                <w:szCs w:val="14"/>
+              </w:rPr>
+              <w:t>.</w:t>
+            </w:r>
+            <w:r>
+              <w:rPr>
+                <w:sz w:val="14"/>
+                <w:szCs w:val="14"/>
+              </w:rPr>
+              <w:t>kode}}</w:t>
             </w:r>
           </w:p>
         </w:tc>
@@ -8180,7 +9182,35 @@
                 <w:sz w:val="14"/>
                 <w:szCs w:val="14"/>
               </w:rPr>
-              <w:t>/// {{trans_tot_terbilang}} ///</w:t>
+              <w:t>/// {{trans</w:t>
+            </w:r>
+            <w:r>
+              <w:rPr>
+                <w:sz w:val="14"/>
+                <w:szCs w:val="14"/>
+              </w:rPr>
+              <w:t>.</w:t>
+            </w:r>
+            <w:r>
+              <w:rPr>
+                <w:sz w:val="14"/>
+                <w:szCs w:val="14"/>
+              </w:rPr>
+              <w:t>tot</w:t>
+            </w:r>
+            <w:r>
+              <w:rPr>
+                <w:sz w:val="14"/>
+                <w:szCs w:val="14"/>
+              </w:rPr>
+              <w:t>.</w:t>
+            </w:r>
+            <w:r>
+              <w:rPr>
+                <w:sz w:val="14"/>
+                <w:szCs w:val="14"/>
+              </w:rPr>
+              <w:t>terbilang}} ///</w:t>
             </w:r>
           </w:p>
         </w:tc>
@@ -8301,7 +9331,49 @@
                 <w:sz w:val="14"/>
                 <w:szCs w:val="14"/>
               </w:rPr>
-              <w:t>{{tujuan_perjalanan}} di {{tempat}} pada tanggal {{tgl_mulai}}-{{tgl_selesai}}</w:t>
+              <w:t>{{tujuan</w:t>
+            </w:r>
+            <w:r>
+              <w:rPr>
+                <w:sz w:val="14"/>
+                <w:szCs w:val="14"/>
+              </w:rPr>
+              <w:t>.</w:t>
+            </w:r>
+            <w:r>
+              <w:rPr>
+                <w:sz w:val="14"/>
+                <w:szCs w:val="14"/>
+              </w:rPr>
+              <w:t>perjalanan}} di {{tempat}} pada tanggal {{tgl</w:t>
+            </w:r>
+            <w:r>
+              <w:rPr>
+                <w:sz w:val="14"/>
+                <w:szCs w:val="14"/>
+              </w:rPr>
+              <w:t>.</w:t>
+            </w:r>
+            <w:r>
+              <w:rPr>
+                <w:sz w:val="14"/>
+                <w:szCs w:val="14"/>
+              </w:rPr>
+              <w:t>mulai}}-{{tgl</w:t>
+            </w:r>
+            <w:r>
+              <w:rPr>
+                <w:sz w:val="14"/>
+                <w:szCs w:val="14"/>
+              </w:rPr>
+              <w:t>.</w:t>
+            </w:r>
+            <w:r>
+              <w:rPr>
+                <w:sz w:val="14"/>
+                <w:szCs w:val="14"/>
+              </w:rPr>
+              <w:t>selesai}}</w:t>
             </w:r>
           </w:p>
         </w:tc>
@@ -8403,7 +9475,21 @@
                 <w:sz w:val="14"/>
                 <w:szCs w:val="14"/>
               </w:rPr>
-              <w:t>{{trans_vol}}</w:t>
+              <w:t>{{trans</w:t>
+            </w:r>
+            <w:r>
+              <w:rPr>
+                <w:sz w:val="14"/>
+                <w:szCs w:val="14"/>
+              </w:rPr>
+              <w:t>.</w:t>
+            </w:r>
+            <w:r>
+              <w:rPr>
+                <w:sz w:val="14"/>
+                <w:szCs w:val="14"/>
+              </w:rPr>
+              <w:t>vol}}</w:t>
             </w:r>
             <w:r>
               <w:rPr>
@@ -8431,7 +9517,21 @@
                 <w:sz w:val="14"/>
                 <w:szCs w:val="14"/>
               </w:rPr>
-              <w:t>{{trans_nom}}</w:t>
+              <w:t>{{trans</w:t>
+            </w:r>
+            <w:r>
+              <w:rPr>
+                <w:sz w:val="14"/>
+                <w:szCs w:val="14"/>
+              </w:rPr>
+              <w:t>.</w:t>
+            </w:r>
+            <w:r>
+              <w:rPr>
+                <w:sz w:val="14"/>
+                <w:szCs w:val="14"/>
+              </w:rPr>
+              <w:t>nom}}</w:t>
             </w:r>
             <w:r>
               <w:rPr>
@@ -8445,7 +9545,21 @@
                 <w:sz w:val="14"/>
                 <w:szCs w:val="14"/>
               </w:rPr>
-              <w:t>{{trans_tot}}</w:t>
+              <w:t>{{trans</w:t>
+            </w:r>
+            <w:r>
+              <w:rPr>
+                <w:sz w:val="14"/>
+                <w:szCs w:val="14"/>
+              </w:rPr>
+              <w:t>.</w:t>
+            </w:r>
+            <w:r>
+              <w:rPr>
+                <w:sz w:val="14"/>
+                <w:szCs w:val="14"/>
+              </w:rPr>
+              <w:t>tot}}</w:t>
             </w:r>
             <w:r>
               <w:rPr>
@@ -8750,7 +9864,21 @@
                 <w:sz w:val="14"/>
                 <w:szCs w:val="14"/>
               </w:rPr>
-              <w:t>{{trans_tot}}</w:t>
+              <w:t>{{trans</w:t>
+            </w:r>
+            <w:r>
+              <w:rPr>
+                <w:sz w:val="14"/>
+                <w:szCs w:val="14"/>
+              </w:rPr>
+              <w:t>.</w:t>
+            </w:r>
+            <w:r>
+              <w:rPr>
+                <w:sz w:val="14"/>
+                <w:szCs w:val="14"/>
+              </w:rPr>
+              <w:t>tot}}</w:t>
             </w:r>
           </w:p>
         </w:tc>
@@ -8862,7 +9990,21 @@
                 <w:sz w:val="14"/>
                 <w:szCs w:val="14"/>
               </w:rPr>
-              <w:t>{{tgl_ttd}}</w:t>
+              <w:t>{{tgl</w:t>
+            </w:r>
+            <w:r>
+              <w:rPr>
+                <w:sz w:val="14"/>
+                <w:szCs w:val="14"/>
+              </w:rPr>
+              <w:t>.</w:t>
+            </w:r>
+            <w:r>
+              <w:rPr>
+                <w:sz w:val="14"/>
+                <w:szCs w:val="14"/>
+              </w:rPr>
+              <w:t>ttd}}</w:t>
             </w:r>
           </w:p>
         </w:tc>
@@ -9348,7 +10490,23 @@
                 <w:szCs w:val="14"/>
                 <w:u w:val="single"/>
               </w:rPr>
-              <w:t>{{pptk_nama}}</w:t>
+              <w:t>{{pptk</w:t>
+            </w:r>
+            <w:r>
+              <w:rPr>
+                <w:sz w:val="14"/>
+                <w:szCs w:val="14"/>
+                <w:u w:val="single"/>
+              </w:rPr>
+              <w:t>.</w:t>
+            </w:r>
+            <w:r>
+              <w:rPr>
+                <w:sz w:val="14"/>
+                <w:szCs w:val="14"/>
+                <w:u w:val="single"/>
+              </w:rPr>
+              <w:t>nama}}</w:t>
             </w:r>
           </w:p>
           <w:p>
@@ -9367,7 +10525,21 @@
                 <w:sz w:val="14"/>
                 <w:szCs w:val="14"/>
               </w:rPr>
-              <w:t>NIP. {{pptk_nip}}</w:t>
+              <w:t>NIP. {{pptk</w:t>
+            </w:r>
+            <w:r>
+              <w:rPr>
+                <w:sz w:val="14"/>
+                <w:szCs w:val="14"/>
+              </w:rPr>
+              <w:t>.</w:t>
+            </w:r>
+            <w:r>
+              <w:rPr>
+                <w:sz w:val="14"/>
+                <w:szCs w:val="14"/>
+              </w:rPr>
+              <w:t>nip}}</w:t>
             </w:r>
           </w:p>
         </w:tc>
@@ -9413,7 +10585,23 @@
                 <w:szCs w:val="14"/>
                 <w:u w:val="single"/>
               </w:rPr>
-              <w:t>{{bp_nama}}</w:t>
+              <w:t>{{bp</w:t>
+            </w:r>
+            <w:r>
+              <w:rPr>
+                <w:sz w:val="14"/>
+                <w:szCs w:val="14"/>
+                <w:u w:val="single"/>
+              </w:rPr>
+              <w:t>.</w:t>
+            </w:r>
+            <w:r>
+              <w:rPr>
+                <w:sz w:val="14"/>
+                <w:szCs w:val="14"/>
+                <w:u w:val="single"/>
+              </w:rPr>
+              <w:t>nama}}</w:t>
             </w:r>
           </w:p>
           <w:p>
@@ -9432,7 +10620,21 @@
                 <w:sz w:val="14"/>
                 <w:szCs w:val="14"/>
               </w:rPr>
-              <w:t>NIP. {{bp_nip}}</w:t>
+              <w:t>NIP. {{bp</w:t>
+            </w:r>
+            <w:r>
+              <w:rPr>
+                <w:sz w:val="14"/>
+                <w:szCs w:val="14"/>
+              </w:rPr>
+              <w:t>.</w:t>
+            </w:r>
+            <w:r>
+              <w:rPr>
+                <w:sz w:val="14"/>
+                <w:szCs w:val="14"/>
+              </w:rPr>
+              <w:t>nip}}</w:t>
             </w:r>
           </w:p>
         </w:tc>
@@ -9493,7 +10695,15 @@
                 <w:szCs w:val="14"/>
                 <w:u w:val="single"/>
               </w:rPr>
-              <w:t>_nama}}</w:t>
+              <w:t>.</w:t>
+            </w:r>
+            <w:r>
+              <w:rPr>
+                <w:sz w:val="14"/>
+                <w:szCs w:val="14"/>
+                <w:u w:val="single"/>
+              </w:rPr>
+              <w:t>nama}}</w:t>
             </w:r>
             <w:r>
               <w:rPr>
@@ -9515,7 +10725,14 @@
                 <w:sz w:val="14"/>
                 <w:szCs w:val="14"/>
               </w:rPr>
-              <w:t>_nip}}</w:t>
+              <w:t>.</w:t>
+            </w:r>
+            <w:r>
+              <w:rPr>
+                <w:sz w:val="14"/>
+                <w:szCs w:val="14"/>
+              </w:rPr>
+              <w:t>nip}}</w:t>
             </w:r>
           </w:p>
         </w:tc>
@@ -9556,16 +10773,16 @@
         <w:tblLook w:val="04A0" w:firstRow="1" w:lastRow="0" w:firstColumn="1" w:lastColumn="0" w:noHBand="0" w:noVBand="1"/>
       </w:tblPr>
       <w:tblGrid>
-        <w:gridCol w:w="1748"/>
+        <w:gridCol w:w="1757"/>
         <w:gridCol w:w="254"/>
-        <w:gridCol w:w="1236"/>
-        <w:gridCol w:w="227"/>
-        <w:gridCol w:w="690"/>
-        <w:gridCol w:w="625"/>
-        <w:gridCol w:w="1318"/>
+        <w:gridCol w:w="1167"/>
         <w:gridCol w:w="222"/>
-        <w:gridCol w:w="1155"/>
-        <w:gridCol w:w="1319"/>
+        <w:gridCol w:w="665"/>
+        <w:gridCol w:w="682"/>
+        <w:gridCol w:w="1327"/>
+        <w:gridCol w:w="222"/>
+        <w:gridCol w:w="1171"/>
+        <w:gridCol w:w="1327"/>
         <w:gridCol w:w="222"/>
       </w:tblGrid>
       <w:tr>
@@ -9640,7 +10857,35 @@
                 <w:sz w:val="14"/>
                 <w:szCs w:val="14"/>
               </w:rPr>
-              <w:t>{{sub_unit_kode}}</w:t>
+              <w:t>{{sub</w:t>
+            </w:r>
+            <w:r>
+              <w:rPr>
+                <w:sz w:val="14"/>
+                <w:szCs w:val="14"/>
+              </w:rPr>
+              <w:t>.</w:t>
+            </w:r>
+            <w:r>
+              <w:rPr>
+                <w:sz w:val="14"/>
+                <w:szCs w:val="14"/>
+              </w:rPr>
+              <w:t>unit</w:t>
+            </w:r>
+            <w:r>
+              <w:rPr>
+                <w:sz w:val="14"/>
+                <w:szCs w:val="14"/>
+              </w:rPr>
+              <w:t>.</w:t>
+            </w:r>
+            <w:r>
+              <w:rPr>
+                <w:sz w:val="14"/>
+                <w:szCs w:val="14"/>
+              </w:rPr>
+              <w:t>kode}}</w:t>
             </w:r>
           </w:p>
         </w:tc>
@@ -9713,7 +10958,35 @@
                 <w:sz w:val="14"/>
                 <w:szCs w:val="14"/>
               </w:rPr>
-              <w:t>{{sub_keg_kode}}</w:t>
+              <w:t>{{sub</w:t>
+            </w:r>
+            <w:r>
+              <w:rPr>
+                <w:sz w:val="14"/>
+                <w:szCs w:val="14"/>
+              </w:rPr>
+              <w:t>.</w:t>
+            </w:r>
+            <w:r>
+              <w:rPr>
+                <w:sz w:val="14"/>
+                <w:szCs w:val="14"/>
+              </w:rPr>
+              <w:t>keg</w:t>
+            </w:r>
+            <w:r>
+              <w:rPr>
+                <w:sz w:val="14"/>
+                <w:szCs w:val="14"/>
+              </w:rPr>
+              <w:t>.</w:t>
+            </w:r>
+            <w:r>
+              <w:rPr>
+                <w:sz w:val="14"/>
+                <w:szCs w:val="14"/>
+              </w:rPr>
+              <w:t>kode}}</w:t>
             </w:r>
           </w:p>
         </w:tc>
@@ -9785,7 +11058,21 @@
                 <w:sz w:val="14"/>
                 <w:szCs w:val="14"/>
               </w:rPr>
-              <w:t>{{rek_kode}}</w:t>
+              <w:t>{{rek</w:t>
+            </w:r>
+            <w:r>
+              <w:rPr>
+                <w:sz w:val="14"/>
+                <w:szCs w:val="14"/>
+              </w:rPr>
+              <w:t>.</w:t>
+            </w:r>
+            <w:r>
+              <w:rPr>
+                <w:sz w:val="14"/>
+                <w:szCs w:val="14"/>
+              </w:rPr>
+              <w:t>kode}}</w:t>
             </w:r>
           </w:p>
         </w:tc>
@@ -10162,7 +11449,35 @@
                 <w:sz w:val="14"/>
                 <w:szCs w:val="14"/>
               </w:rPr>
-              <w:t>/// {{trans_tot_terbilang}} ///</w:t>
+              <w:t>/// {{trans</w:t>
+            </w:r>
+            <w:r>
+              <w:rPr>
+                <w:sz w:val="14"/>
+                <w:szCs w:val="14"/>
+              </w:rPr>
+              <w:t>.</w:t>
+            </w:r>
+            <w:r>
+              <w:rPr>
+                <w:sz w:val="14"/>
+                <w:szCs w:val="14"/>
+              </w:rPr>
+              <w:t>tot</w:t>
+            </w:r>
+            <w:r>
+              <w:rPr>
+                <w:sz w:val="14"/>
+                <w:szCs w:val="14"/>
+              </w:rPr>
+              <w:t>.</w:t>
+            </w:r>
+            <w:r>
+              <w:rPr>
+                <w:sz w:val="14"/>
+                <w:szCs w:val="14"/>
+              </w:rPr>
+              <w:t>terbilang}} ///</w:t>
             </w:r>
           </w:p>
         </w:tc>
@@ -10283,7 +11598,49 @@
                 <w:sz w:val="14"/>
                 <w:szCs w:val="14"/>
               </w:rPr>
-              <w:t>{{tujuan_perjalanan}} di {{tempat}} pada tanggal {{tgl_mulai}}-{{tgl_selesai}}</w:t>
+              <w:t>{{tujuan</w:t>
+            </w:r>
+            <w:r>
+              <w:rPr>
+                <w:sz w:val="14"/>
+                <w:szCs w:val="14"/>
+              </w:rPr>
+              <w:t>.</w:t>
+            </w:r>
+            <w:r>
+              <w:rPr>
+                <w:sz w:val="14"/>
+                <w:szCs w:val="14"/>
+              </w:rPr>
+              <w:t>perjalanan}} di {{tempat}} pada tanggal {{tgl</w:t>
+            </w:r>
+            <w:r>
+              <w:rPr>
+                <w:sz w:val="14"/>
+                <w:szCs w:val="14"/>
+              </w:rPr>
+              <w:t>.</w:t>
+            </w:r>
+            <w:r>
+              <w:rPr>
+                <w:sz w:val="14"/>
+                <w:szCs w:val="14"/>
+              </w:rPr>
+              <w:t>mulai}}-{{tgl</w:t>
+            </w:r>
+            <w:r>
+              <w:rPr>
+                <w:sz w:val="14"/>
+                <w:szCs w:val="14"/>
+              </w:rPr>
+              <w:t>.</w:t>
+            </w:r>
+            <w:r>
+              <w:rPr>
+                <w:sz w:val="14"/>
+                <w:szCs w:val="14"/>
+              </w:rPr>
+              <w:t>selesai}}</w:t>
             </w:r>
           </w:p>
         </w:tc>
@@ -10385,7 +11742,21 @@
                 <w:sz w:val="14"/>
                 <w:szCs w:val="14"/>
               </w:rPr>
-              <w:t>{{trans_vol}}</w:t>
+              <w:t>{{trans</w:t>
+            </w:r>
+            <w:r>
+              <w:rPr>
+                <w:sz w:val="14"/>
+                <w:szCs w:val="14"/>
+              </w:rPr>
+              <w:t>.</w:t>
+            </w:r>
+            <w:r>
+              <w:rPr>
+                <w:sz w:val="14"/>
+                <w:szCs w:val="14"/>
+              </w:rPr>
+              <w:t>vol}}</w:t>
             </w:r>
             <w:r>
               <w:rPr>
@@ -10413,7 +11784,21 @@
                 <w:sz w:val="14"/>
                 <w:szCs w:val="14"/>
               </w:rPr>
-              <w:t>{{trans_nom}}</w:t>
+              <w:t>{{trans</w:t>
+            </w:r>
+            <w:r>
+              <w:rPr>
+                <w:sz w:val="14"/>
+                <w:szCs w:val="14"/>
+              </w:rPr>
+              <w:t>.</w:t>
+            </w:r>
+            <w:r>
+              <w:rPr>
+                <w:sz w:val="14"/>
+                <w:szCs w:val="14"/>
+              </w:rPr>
+              <w:t>nom}}</w:t>
             </w:r>
             <w:r>
               <w:rPr>
@@ -10427,7 +11812,21 @@
                 <w:sz w:val="14"/>
                 <w:szCs w:val="14"/>
               </w:rPr>
-              <w:t>{{trans_tot}}</w:t>
+              <w:t>{{trans</w:t>
+            </w:r>
+            <w:r>
+              <w:rPr>
+                <w:sz w:val="14"/>
+                <w:szCs w:val="14"/>
+              </w:rPr>
+              <w:t>.</w:t>
+            </w:r>
+            <w:r>
+              <w:rPr>
+                <w:sz w:val="14"/>
+                <w:szCs w:val="14"/>
+              </w:rPr>
+              <w:t>tot}}</w:t>
             </w:r>
             <w:r>
               <w:rPr>
@@ -10732,7 +12131,21 @@
                 <w:sz w:val="14"/>
                 <w:szCs w:val="14"/>
               </w:rPr>
-              <w:t>{{trans_tot}}</w:t>
+              <w:t>{{trans</w:t>
+            </w:r>
+            <w:r>
+              <w:rPr>
+                <w:sz w:val="14"/>
+                <w:szCs w:val="14"/>
+              </w:rPr>
+              <w:t>.</w:t>
+            </w:r>
+            <w:r>
+              <w:rPr>
+                <w:sz w:val="14"/>
+                <w:szCs w:val="14"/>
+              </w:rPr>
+              <w:t>tot}}</w:t>
             </w:r>
           </w:p>
         </w:tc>
@@ -10844,7 +12257,21 @@
                 <w:sz w:val="14"/>
                 <w:szCs w:val="14"/>
               </w:rPr>
-              <w:t>{{tgl_ttd}}</w:t>
+              <w:t>{{tgl</w:t>
+            </w:r>
+            <w:r>
+              <w:rPr>
+                <w:sz w:val="14"/>
+                <w:szCs w:val="14"/>
+              </w:rPr>
+              <w:t>.</w:t>
+            </w:r>
+            <w:r>
+              <w:rPr>
+                <w:sz w:val="14"/>
+                <w:szCs w:val="14"/>
+              </w:rPr>
+              <w:t>ttd}}</w:t>
             </w:r>
           </w:p>
         </w:tc>
@@ -11330,7 +12757,23 @@
                 <w:szCs w:val="14"/>
                 <w:u w:val="single"/>
               </w:rPr>
-              <w:t>{{pptk_nama}}</w:t>
+              <w:t>{{pptk</w:t>
+            </w:r>
+            <w:r>
+              <w:rPr>
+                <w:sz w:val="14"/>
+                <w:szCs w:val="14"/>
+                <w:u w:val="single"/>
+              </w:rPr>
+              <w:t>.</w:t>
+            </w:r>
+            <w:r>
+              <w:rPr>
+                <w:sz w:val="14"/>
+                <w:szCs w:val="14"/>
+                <w:u w:val="single"/>
+              </w:rPr>
+              <w:t>nama}}</w:t>
             </w:r>
           </w:p>
           <w:p>
@@ -11349,7 +12792,21 @@
                 <w:sz w:val="14"/>
                 <w:szCs w:val="14"/>
               </w:rPr>
-              <w:t>NIP. {{pptk_nip}}</w:t>
+              <w:t>NIP. {{pptk</w:t>
+            </w:r>
+            <w:r>
+              <w:rPr>
+                <w:sz w:val="14"/>
+                <w:szCs w:val="14"/>
+              </w:rPr>
+              <w:t>.</w:t>
+            </w:r>
+            <w:r>
+              <w:rPr>
+                <w:sz w:val="14"/>
+                <w:szCs w:val="14"/>
+              </w:rPr>
+              <w:t>nip}}</w:t>
             </w:r>
           </w:p>
         </w:tc>
@@ -11395,7 +12852,23 @@
                 <w:szCs w:val="14"/>
                 <w:u w:val="single"/>
               </w:rPr>
-              <w:t>{{bp_nama}}</w:t>
+              <w:t>{{bp</w:t>
+            </w:r>
+            <w:r>
+              <w:rPr>
+                <w:sz w:val="14"/>
+                <w:szCs w:val="14"/>
+                <w:u w:val="single"/>
+              </w:rPr>
+              <w:t>.</w:t>
+            </w:r>
+            <w:r>
+              <w:rPr>
+                <w:sz w:val="14"/>
+                <w:szCs w:val="14"/>
+                <w:u w:val="single"/>
+              </w:rPr>
+              <w:t>nama}}</w:t>
             </w:r>
           </w:p>
           <w:p>
@@ -11414,7 +12887,21 @@
                 <w:sz w:val="14"/>
                 <w:szCs w:val="14"/>
               </w:rPr>
-              <w:t>NIP. {{bp_nip}}</w:t>
+              <w:t>NIP. {{bp</w:t>
+            </w:r>
+            <w:r>
+              <w:rPr>
+                <w:sz w:val="14"/>
+                <w:szCs w:val="14"/>
+              </w:rPr>
+              <w:t>.</w:t>
+            </w:r>
+            <w:r>
+              <w:rPr>
+                <w:sz w:val="14"/>
+                <w:szCs w:val="14"/>
+              </w:rPr>
+              <w:t>nip}}</w:t>
             </w:r>
           </w:p>
         </w:tc>
@@ -11475,7 +12962,15 @@
                 <w:szCs w:val="14"/>
                 <w:u w:val="single"/>
               </w:rPr>
-              <w:t>_nama}}</w:t>
+              <w:t>.</w:t>
+            </w:r>
+            <w:r>
+              <w:rPr>
+                <w:sz w:val="14"/>
+                <w:szCs w:val="14"/>
+                <w:u w:val="single"/>
+              </w:rPr>
+              <w:t>nama}}</w:t>
             </w:r>
             <w:r>
               <w:rPr>
@@ -11497,7 +12992,14 @@
                 <w:sz w:val="14"/>
                 <w:szCs w:val="14"/>
               </w:rPr>
-              <w:t>_nip}}</w:t>
+              <w:t>.</w:t>
+            </w:r>
+            <w:r>
+              <w:rPr>
+                <w:sz w:val="14"/>
+                <w:szCs w:val="14"/>
+              </w:rPr>
+              <w:t>nip}}</w:t>
             </w:r>
           </w:p>
         </w:tc>
@@ -11553,16 +13055,16 @@
         <w:tblLook w:val="04A0" w:firstRow="1" w:lastRow="0" w:firstColumn="1" w:lastColumn="0" w:noHBand="0" w:noVBand="1"/>
       </w:tblPr>
       <w:tblGrid>
-        <w:gridCol w:w="1733"/>
+        <w:gridCol w:w="1757"/>
         <w:gridCol w:w="254"/>
-        <w:gridCol w:w="1236"/>
-        <w:gridCol w:w="246"/>
-        <w:gridCol w:w="748"/>
-        <w:gridCol w:w="621"/>
-        <w:gridCol w:w="1303"/>
+        <w:gridCol w:w="1167"/>
+        <w:gridCol w:w="237"/>
+        <w:gridCol w:w="720"/>
+        <w:gridCol w:w="615"/>
+        <w:gridCol w:w="1326"/>
         <w:gridCol w:w="222"/>
-        <w:gridCol w:w="1128"/>
-        <w:gridCol w:w="1303"/>
+        <w:gridCol w:w="1170"/>
+        <w:gridCol w:w="1326"/>
         <w:gridCol w:w="222"/>
       </w:tblGrid>
       <w:tr>
@@ -11638,7 +13140,35 @@
                 <w:sz w:val="14"/>
                 <w:szCs w:val="14"/>
               </w:rPr>
-              <w:t>{{sub_unit_kode}}</w:t>
+              <w:t>{{sub</w:t>
+            </w:r>
+            <w:r>
+              <w:rPr>
+                <w:sz w:val="14"/>
+                <w:szCs w:val="14"/>
+              </w:rPr>
+              <w:t>.</w:t>
+            </w:r>
+            <w:r>
+              <w:rPr>
+                <w:sz w:val="14"/>
+                <w:szCs w:val="14"/>
+              </w:rPr>
+              <w:t>unit</w:t>
+            </w:r>
+            <w:r>
+              <w:rPr>
+                <w:sz w:val="14"/>
+                <w:szCs w:val="14"/>
+              </w:rPr>
+              <w:t>.</w:t>
+            </w:r>
+            <w:r>
+              <w:rPr>
+                <w:sz w:val="14"/>
+                <w:szCs w:val="14"/>
+              </w:rPr>
+              <w:t>kode}}</w:t>
             </w:r>
           </w:p>
         </w:tc>
@@ -11711,7 +13241,35 @@
                 <w:sz w:val="14"/>
                 <w:szCs w:val="14"/>
               </w:rPr>
-              <w:t>{{sub_keg_kode}}</w:t>
+              <w:t>{{sub</w:t>
+            </w:r>
+            <w:r>
+              <w:rPr>
+                <w:sz w:val="14"/>
+                <w:szCs w:val="14"/>
+              </w:rPr>
+              <w:t>.</w:t>
+            </w:r>
+            <w:r>
+              <w:rPr>
+                <w:sz w:val="14"/>
+                <w:szCs w:val="14"/>
+              </w:rPr>
+              <w:t>keg</w:t>
+            </w:r>
+            <w:r>
+              <w:rPr>
+                <w:sz w:val="14"/>
+                <w:szCs w:val="14"/>
+              </w:rPr>
+              <w:t>.</w:t>
+            </w:r>
+            <w:r>
+              <w:rPr>
+                <w:sz w:val="14"/>
+                <w:szCs w:val="14"/>
+              </w:rPr>
+              <w:t>kode}}</w:t>
             </w:r>
           </w:p>
         </w:tc>
@@ -11783,7 +13341,21 @@
                 <w:sz w:val="14"/>
                 <w:szCs w:val="14"/>
               </w:rPr>
-              <w:t>{{rek_kode}}</w:t>
+              <w:t>{{rek</w:t>
+            </w:r>
+            <w:r>
+              <w:rPr>
+                <w:sz w:val="14"/>
+                <w:szCs w:val="14"/>
+              </w:rPr>
+              <w:t>.</w:t>
+            </w:r>
+            <w:r>
+              <w:rPr>
+                <w:sz w:val="14"/>
+                <w:szCs w:val="14"/>
+              </w:rPr>
+              <w:t>kode}}</w:t>
             </w:r>
           </w:p>
         </w:tc>
@@ -12174,7 +13746,28 @@
                 <w:sz w:val="14"/>
                 <w:szCs w:val="14"/>
               </w:rPr>
-              <w:t>_tot_terbilang}} ///</w:t>
+              <w:t>.</w:t>
+            </w:r>
+            <w:r>
+              <w:rPr>
+                <w:sz w:val="14"/>
+                <w:szCs w:val="14"/>
+              </w:rPr>
+              <w:t>tot</w:t>
+            </w:r>
+            <w:r>
+              <w:rPr>
+                <w:sz w:val="14"/>
+                <w:szCs w:val="14"/>
+              </w:rPr>
+              <w:t>.</w:t>
+            </w:r>
+            <w:r>
+              <w:rPr>
+                <w:sz w:val="14"/>
+                <w:szCs w:val="14"/>
+              </w:rPr>
+              <w:t>terbilang}} ///</w:t>
             </w:r>
           </w:p>
         </w:tc>
@@ -12281,7 +13874,49 @@
                 <w:sz w:val="14"/>
                 <w:szCs w:val="14"/>
               </w:rPr>
-              <w:t>{{tujuan_perjalanan}} di {{tempat}} pada tanggal {{tgl_mulai}}-{{tgl_selesai}}</w:t>
+              <w:t>{{tujuan</w:t>
+            </w:r>
+            <w:r>
+              <w:rPr>
+                <w:sz w:val="14"/>
+                <w:szCs w:val="14"/>
+              </w:rPr>
+              <w:t>.</w:t>
+            </w:r>
+            <w:r>
+              <w:rPr>
+                <w:sz w:val="14"/>
+                <w:szCs w:val="14"/>
+              </w:rPr>
+              <w:t>perjalanan}} di {{tempat}} pada tanggal {{tgl</w:t>
+            </w:r>
+            <w:r>
+              <w:rPr>
+                <w:sz w:val="14"/>
+                <w:szCs w:val="14"/>
+              </w:rPr>
+              <w:t>.</w:t>
+            </w:r>
+            <w:r>
+              <w:rPr>
+                <w:sz w:val="14"/>
+                <w:szCs w:val="14"/>
+              </w:rPr>
+              <w:t>mulai}}-{{tgl</w:t>
+            </w:r>
+            <w:r>
+              <w:rPr>
+                <w:sz w:val="14"/>
+                <w:szCs w:val="14"/>
+              </w:rPr>
+              <w:t>.</w:t>
+            </w:r>
+            <w:r>
+              <w:rPr>
+                <w:sz w:val="14"/>
+                <w:szCs w:val="14"/>
+              </w:rPr>
+              <w:t>selesai}}</w:t>
             </w:r>
           </w:p>
         </w:tc>
@@ -12397,7 +14032,14 @@
                 <w:sz w:val="14"/>
                 <w:szCs w:val="14"/>
               </w:rPr>
-              <w:t>_vol}}</w:t>
+              <w:t>.</w:t>
+            </w:r>
+            <w:r>
+              <w:rPr>
+                <w:sz w:val="14"/>
+                <w:szCs w:val="14"/>
+              </w:rPr>
+              <w:t>vol}}</w:t>
             </w:r>
             <w:r>
               <w:rPr>
@@ -12453,7 +14095,14 @@
                 <w:sz w:val="14"/>
                 <w:szCs w:val="14"/>
               </w:rPr>
-              <w:t>_nom}}</w:t>
+              <w:t>.</w:t>
+            </w:r>
+            <w:r>
+              <w:rPr>
+                <w:sz w:val="14"/>
+                <w:szCs w:val="14"/>
+              </w:rPr>
+              <w:t>nom}}</w:t>
             </w:r>
             <w:r>
               <w:rPr>
@@ -12481,7 +14130,14 @@
                 <w:sz w:val="14"/>
                 <w:szCs w:val="14"/>
               </w:rPr>
-              <w:t>_tot}}</w:t>
+              <w:t>.</w:t>
+            </w:r>
+            <w:r>
+              <w:rPr>
+                <w:sz w:val="14"/>
+                <w:szCs w:val="14"/>
+              </w:rPr>
+              <w:t>tot}}</w:t>
             </w:r>
             <w:r>
               <w:rPr>
@@ -12800,7 +14456,14 @@
                 <w:sz w:val="14"/>
                 <w:szCs w:val="14"/>
               </w:rPr>
-              <w:t>_tot}}</w:t>
+              <w:t>.</w:t>
+            </w:r>
+            <w:r>
+              <w:rPr>
+                <w:sz w:val="14"/>
+                <w:szCs w:val="14"/>
+              </w:rPr>
+              <w:t>tot}}</w:t>
             </w:r>
           </w:p>
         </w:tc>
@@ -12912,7 +14575,21 @@
                 <w:sz w:val="14"/>
                 <w:szCs w:val="14"/>
               </w:rPr>
-              <w:t>{{tgl_ttd}}</w:t>
+              <w:t>{{tgl</w:t>
+            </w:r>
+            <w:r>
+              <w:rPr>
+                <w:sz w:val="14"/>
+                <w:szCs w:val="14"/>
+              </w:rPr>
+              <w:t>.</w:t>
+            </w:r>
+            <w:r>
+              <w:rPr>
+                <w:sz w:val="14"/>
+                <w:szCs w:val="14"/>
+              </w:rPr>
+              <w:t>ttd}}</w:t>
             </w:r>
           </w:p>
         </w:tc>
@@ -13398,7 +15075,23 @@
                 <w:szCs w:val="14"/>
                 <w:u w:val="single"/>
               </w:rPr>
-              <w:t>{{pptk_nama}}</w:t>
+              <w:t>{{pptk</w:t>
+            </w:r>
+            <w:r>
+              <w:rPr>
+                <w:sz w:val="14"/>
+                <w:szCs w:val="14"/>
+                <w:u w:val="single"/>
+              </w:rPr>
+              <w:t>.</w:t>
+            </w:r>
+            <w:r>
+              <w:rPr>
+                <w:sz w:val="14"/>
+                <w:szCs w:val="14"/>
+                <w:u w:val="single"/>
+              </w:rPr>
+              <w:t>nama}}</w:t>
             </w:r>
           </w:p>
           <w:p>
@@ -13417,7 +15110,21 @@
                 <w:sz w:val="14"/>
                 <w:szCs w:val="14"/>
               </w:rPr>
-              <w:t>NIP. {{pptk_nip}}</w:t>
+              <w:t>NIP. {{pptk</w:t>
+            </w:r>
+            <w:r>
+              <w:rPr>
+                <w:sz w:val="14"/>
+                <w:szCs w:val="14"/>
+              </w:rPr>
+              <w:t>.</w:t>
+            </w:r>
+            <w:r>
+              <w:rPr>
+                <w:sz w:val="14"/>
+                <w:szCs w:val="14"/>
+              </w:rPr>
+              <w:t>nip}}</w:t>
             </w:r>
           </w:p>
         </w:tc>
@@ -13463,7 +15170,23 @@
                 <w:szCs w:val="14"/>
                 <w:u w:val="single"/>
               </w:rPr>
-              <w:t>{{bp_nama}}</w:t>
+              <w:t>{{bp</w:t>
+            </w:r>
+            <w:r>
+              <w:rPr>
+                <w:sz w:val="14"/>
+                <w:szCs w:val="14"/>
+                <w:u w:val="single"/>
+              </w:rPr>
+              <w:t>.</w:t>
+            </w:r>
+            <w:r>
+              <w:rPr>
+                <w:sz w:val="14"/>
+                <w:szCs w:val="14"/>
+                <w:u w:val="single"/>
+              </w:rPr>
+              <w:t>nama}}</w:t>
             </w:r>
           </w:p>
           <w:p>
@@ -13482,7 +15205,21 @@
                 <w:sz w:val="14"/>
                 <w:szCs w:val="14"/>
               </w:rPr>
-              <w:t>NIP. {{bp_nip}}</w:t>
+              <w:t>NIP. {{bp</w:t>
+            </w:r>
+            <w:r>
+              <w:rPr>
+                <w:sz w:val="14"/>
+                <w:szCs w:val="14"/>
+              </w:rPr>
+              <w:t>.</w:t>
+            </w:r>
+            <w:r>
+              <w:rPr>
+                <w:sz w:val="14"/>
+                <w:szCs w:val="14"/>
+              </w:rPr>
+              <w:t>nip}}</w:t>
             </w:r>
           </w:p>
         </w:tc>
@@ -13543,7 +15280,15 @@
                 <w:szCs w:val="14"/>
                 <w:u w:val="single"/>
               </w:rPr>
-              <w:t>_nama}}</w:t>
+              <w:t>.</w:t>
+            </w:r>
+            <w:r>
+              <w:rPr>
+                <w:sz w:val="14"/>
+                <w:szCs w:val="14"/>
+                <w:u w:val="single"/>
+              </w:rPr>
+              <w:t>nama}}</w:t>
             </w:r>
             <w:r>
               <w:rPr>
@@ -13565,7 +15310,14 @@
                 <w:sz w:val="14"/>
                 <w:szCs w:val="14"/>
               </w:rPr>
-              <w:t>_nip}}</w:t>
+              <w:t>.</w:t>
+            </w:r>
+            <w:r>
+              <w:rPr>
+                <w:sz w:val="14"/>
+                <w:szCs w:val="14"/>
+              </w:rPr>
+              <w:t>nip}}</w:t>
             </w:r>
           </w:p>
         </w:tc>
@@ -13609,16 +15361,16 @@
         <w:tblLook w:val="04A0" w:firstRow="1" w:lastRow="0" w:firstColumn="1" w:lastColumn="0" w:noHBand="0" w:noVBand="1"/>
       </w:tblPr>
       <w:tblGrid>
-        <w:gridCol w:w="1733"/>
+        <w:gridCol w:w="1757"/>
         <w:gridCol w:w="254"/>
-        <w:gridCol w:w="1236"/>
-        <w:gridCol w:w="246"/>
-        <w:gridCol w:w="748"/>
-        <w:gridCol w:w="621"/>
-        <w:gridCol w:w="1303"/>
+        <w:gridCol w:w="1167"/>
+        <w:gridCol w:w="237"/>
+        <w:gridCol w:w="720"/>
+        <w:gridCol w:w="615"/>
+        <w:gridCol w:w="1326"/>
         <w:gridCol w:w="222"/>
-        <w:gridCol w:w="1128"/>
-        <w:gridCol w:w="1303"/>
+        <w:gridCol w:w="1170"/>
+        <w:gridCol w:w="1326"/>
         <w:gridCol w:w="222"/>
       </w:tblGrid>
       <w:tr>
@@ -13693,7 +15445,35 @@
                 <w:sz w:val="14"/>
                 <w:szCs w:val="14"/>
               </w:rPr>
-              <w:t>{{sub_unit_kode}}</w:t>
+              <w:t>{{sub</w:t>
+            </w:r>
+            <w:r>
+              <w:rPr>
+                <w:sz w:val="14"/>
+                <w:szCs w:val="14"/>
+              </w:rPr>
+              <w:t>.</w:t>
+            </w:r>
+            <w:r>
+              <w:rPr>
+                <w:sz w:val="14"/>
+                <w:szCs w:val="14"/>
+              </w:rPr>
+              <w:t>unit</w:t>
+            </w:r>
+            <w:r>
+              <w:rPr>
+                <w:sz w:val="14"/>
+                <w:szCs w:val="14"/>
+              </w:rPr>
+              <w:t>.</w:t>
+            </w:r>
+            <w:r>
+              <w:rPr>
+                <w:sz w:val="14"/>
+                <w:szCs w:val="14"/>
+              </w:rPr>
+              <w:t>kode}}</w:t>
             </w:r>
           </w:p>
         </w:tc>
@@ -13766,7 +15546,35 @@
                 <w:sz w:val="14"/>
                 <w:szCs w:val="14"/>
               </w:rPr>
-              <w:t>{{sub_keg_kode}}</w:t>
+              <w:t>{{sub</w:t>
+            </w:r>
+            <w:r>
+              <w:rPr>
+                <w:sz w:val="14"/>
+                <w:szCs w:val="14"/>
+              </w:rPr>
+              <w:t>.</w:t>
+            </w:r>
+            <w:r>
+              <w:rPr>
+                <w:sz w:val="14"/>
+                <w:szCs w:val="14"/>
+              </w:rPr>
+              <w:t>keg</w:t>
+            </w:r>
+            <w:r>
+              <w:rPr>
+                <w:sz w:val="14"/>
+                <w:szCs w:val="14"/>
+              </w:rPr>
+              <w:t>.</w:t>
+            </w:r>
+            <w:r>
+              <w:rPr>
+                <w:sz w:val="14"/>
+                <w:szCs w:val="14"/>
+              </w:rPr>
+              <w:t>kode}}</w:t>
             </w:r>
           </w:p>
         </w:tc>
@@ -13838,7 +15646,21 @@
                 <w:sz w:val="14"/>
                 <w:szCs w:val="14"/>
               </w:rPr>
-              <w:t>{{rek_kode}}</w:t>
+              <w:t>{{rek</w:t>
+            </w:r>
+            <w:r>
+              <w:rPr>
+                <w:sz w:val="14"/>
+                <w:szCs w:val="14"/>
+              </w:rPr>
+              <w:t>.</w:t>
+            </w:r>
+            <w:r>
+              <w:rPr>
+                <w:sz w:val="14"/>
+                <w:szCs w:val="14"/>
+              </w:rPr>
+              <w:t>kode}}</w:t>
             </w:r>
           </w:p>
         </w:tc>
@@ -14229,7 +16051,28 @@
                 <w:sz w:val="14"/>
                 <w:szCs w:val="14"/>
               </w:rPr>
-              <w:t>_tot_terbilang}} ///</w:t>
+              <w:t>.</w:t>
+            </w:r>
+            <w:r>
+              <w:rPr>
+                <w:sz w:val="14"/>
+                <w:szCs w:val="14"/>
+              </w:rPr>
+              <w:t>tot</w:t>
+            </w:r>
+            <w:r>
+              <w:rPr>
+                <w:sz w:val="14"/>
+                <w:szCs w:val="14"/>
+              </w:rPr>
+              <w:t>.</w:t>
+            </w:r>
+            <w:r>
+              <w:rPr>
+                <w:sz w:val="14"/>
+                <w:szCs w:val="14"/>
+              </w:rPr>
+              <w:t>terbilang}} ///</w:t>
             </w:r>
           </w:p>
         </w:tc>
@@ -14336,7 +16179,49 @@
                 <w:sz w:val="14"/>
                 <w:szCs w:val="14"/>
               </w:rPr>
-              <w:t>{{tujuan_perjalanan}} di {{tempat}} pada tanggal {{tgl_mulai}}-{{tgl_selesai}}</w:t>
+              <w:t>{{tujuan</w:t>
+            </w:r>
+            <w:r>
+              <w:rPr>
+                <w:sz w:val="14"/>
+                <w:szCs w:val="14"/>
+              </w:rPr>
+              <w:t>.</w:t>
+            </w:r>
+            <w:r>
+              <w:rPr>
+                <w:sz w:val="14"/>
+                <w:szCs w:val="14"/>
+              </w:rPr>
+              <w:t>perjalanan}} di {{tempat}} pada tanggal {{tgl</w:t>
+            </w:r>
+            <w:r>
+              <w:rPr>
+                <w:sz w:val="14"/>
+                <w:szCs w:val="14"/>
+              </w:rPr>
+              <w:t>.</w:t>
+            </w:r>
+            <w:r>
+              <w:rPr>
+                <w:sz w:val="14"/>
+                <w:szCs w:val="14"/>
+              </w:rPr>
+              <w:t>mulai}}-{{tgl</w:t>
+            </w:r>
+            <w:r>
+              <w:rPr>
+                <w:sz w:val="14"/>
+                <w:szCs w:val="14"/>
+              </w:rPr>
+              <w:t>.</w:t>
+            </w:r>
+            <w:r>
+              <w:rPr>
+                <w:sz w:val="14"/>
+                <w:szCs w:val="14"/>
+              </w:rPr>
+              <w:t>selesai}}</w:t>
             </w:r>
           </w:p>
         </w:tc>
@@ -14452,7 +16337,14 @@
                 <w:sz w:val="14"/>
                 <w:szCs w:val="14"/>
               </w:rPr>
-              <w:t>_vol}}</w:t>
+              <w:t>.</w:t>
+            </w:r>
+            <w:r>
+              <w:rPr>
+                <w:sz w:val="14"/>
+                <w:szCs w:val="14"/>
+              </w:rPr>
+              <w:t>vol}}</w:t>
             </w:r>
             <w:r>
               <w:rPr>
@@ -14508,7 +16400,14 @@
                 <w:sz w:val="14"/>
                 <w:szCs w:val="14"/>
               </w:rPr>
-              <w:t>_nom}}</w:t>
+              <w:t>.</w:t>
+            </w:r>
+            <w:r>
+              <w:rPr>
+                <w:sz w:val="14"/>
+                <w:szCs w:val="14"/>
+              </w:rPr>
+              <w:t>nom}}</w:t>
             </w:r>
             <w:r>
               <w:rPr>
@@ -14536,7 +16435,14 @@
                 <w:sz w:val="14"/>
                 <w:szCs w:val="14"/>
               </w:rPr>
-              <w:t>_tot}}</w:t>
+              <w:t>.</w:t>
+            </w:r>
+            <w:r>
+              <w:rPr>
+                <w:sz w:val="14"/>
+                <w:szCs w:val="14"/>
+              </w:rPr>
+              <w:t>tot}}</w:t>
             </w:r>
             <w:r>
               <w:rPr>
@@ -14855,7 +16761,14 @@
                 <w:sz w:val="14"/>
                 <w:szCs w:val="14"/>
               </w:rPr>
-              <w:t>_tot}}</w:t>
+              <w:t>.</w:t>
+            </w:r>
+            <w:r>
+              <w:rPr>
+                <w:sz w:val="14"/>
+                <w:szCs w:val="14"/>
+              </w:rPr>
+              <w:t>tot}}</w:t>
             </w:r>
           </w:p>
         </w:tc>
@@ -14967,7 +16880,21 @@
                 <w:sz w:val="14"/>
                 <w:szCs w:val="14"/>
               </w:rPr>
-              <w:t>{{tgl_ttd}}</w:t>
+              <w:t>{{tgl</w:t>
+            </w:r>
+            <w:r>
+              <w:rPr>
+                <w:sz w:val="14"/>
+                <w:szCs w:val="14"/>
+              </w:rPr>
+              <w:t>.</w:t>
+            </w:r>
+            <w:r>
+              <w:rPr>
+                <w:sz w:val="14"/>
+                <w:szCs w:val="14"/>
+              </w:rPr>
+              <w:t>ttd}}</w:t>
             </w:r>
           </w:p>
         </w:tc>
@@ -15453,7 +17380,23 @@
                 <w:szCs w:val="14"/>
                 <w:u w:val="single"/>
               </w:rPr>
-              <w:t>{{pptk_nama}}</w:t>
+              <w:t>{{pptk</w:t>
+            </w:r>
+            <w:r>
+              <w:rPr>
+                <w:sz w:val="14"/>
+                <w:szCs w:val="14"/>
+                <w:u w:val="single"/>
+              </w:rPr>
+              <w:t>.</w:t>
+            </w:r>
+            <w:r>
+              <w:rPr>
+                <w:sz w:val="14"/>
+                <w:szCs w:val="14"/>
+                <w:u w:val="single"/>
+              </w:rPr>
+              <w:t>nama}}</w:t>
             </w:r>
           </w:p>
           <w:p>
@@ -15472,7 +17415,21 @@
                 <w:sz w:val="14"/>
                 <w:szCs w:val="14"/>
               </w:rPr>
-              <w:t>NIP. {{pptk_nip}}</w:t>
+              <w:t>NIP. {{pptk</w:t>
+            </w:r>
+            <w:r>
+              <w:rPr>
+                <w:sz w:val="14"/>
+                <w:szCs w:val="14"/>
+              </w:rPr>
+              <w:t>.</w:t>
+            </w:r>
+            <w:r>
+              <w:rPr>
+                <w:sz w:val="14"/>
+                <w:szCs w:val="14"/>
+              </w:rPr>
+              <w:t>nip}}</w:t>
             </w:r>
           </w:p>
         </w:tc>
@@ -15518,7 +17475,23 @@
                 <w:szCs w:val="14"/>
                 <w:u w:val="single"/>
               </w:rPr>
-              <w:t>{{bp_nama}}</w:t>
+              <w:t>{{bp</w:t>
+            </w:r>
+            <w:r>
+              <w:rPr>
+                <w:sz w:val="14"/>
+                <w:szCs w:val="14"/>
+                <w:u w:val="single"/>
+              </w:rPr>
+              <w:t>.</w:t>
+            </w:r>
+            <w:r>
+              <w:rPr>
+                <w:sz w:val="14"/>
+                <w:szCs w:val="14"/>
+                <w:u w:val="single"/>
+              </w:rPr>
+              <w:t>nama}}</w:t>
             </w:r>
           </w:p>
           <w:p>
@@ -15537,7 +17510,21 @@
                 <w:sz w:val="14"/>
                 <w:szCs w:val="14"/>
               </w:rPr>
-              <w:t>NIP. {{bp_nip}}</w:t>
+              <w:t>NIP. {{bp</w:t>
+            </w:r>
+            <w:r>
+              <w:rPr>
+                <w:sz w:val="14"/>
+                <w:szCs w:val="14"/>
+              </w:rPr>
+              <w:t>.</w:t>
+            </w:r>
+            <w:r>
+              <w:rPr>
+                <w:sz w:val="14"/>
+                <w:szCs w:val="14"/>
+              </w:rPr>
+              <w:t>nip}}</w:t>
             </w:r>
           </w:p>
         </w:tc>
@@ -15598,7 +17585,15 @@
                 <w:szCs w:val="14"/>
                 <w:u w:val="single"/>
               </w:rPr>
-              <w:t>_nama}}</w:t>
+              <w:t>.</w:t>
+            </w:r>
+            <w:r>
+              <w:rPr>
+                <w:sz w:val="14"/>
+                <w:szCs w:val="14"/>
+                <w:u w:val="single"/>
+              </w:rPr>
+              <w:t>nama}}</w:t>
             </w:r>
             <w:r>
               <w:rPr>
@@ -15620,7 +17615,14 @@
                 <w:sz w:val="14"/>
                 <w:szCs w:val="14"/>
               </w:rPr>
-              <w:t>_nip}}</w:t>
+              <w:t>.</w:t>
+            </w:r>
+            <w:r>
+              <w:rPr>
+                <w:sz w:val="14"/>
+                <w:szCs w:val="14"/>
+              </w:rPr>
+              <w:t>nip}}</w:t>
             </w:r>
           </w:p>
         </w:tc>

</xml_diff>